<commit_message>
Fichier suivi mise à jour
</commit_message>
<xml_diff>
--- a/Fiche_suivi/PK/2018_006_Fiche_1902_S1.docx
+++ b/Fiche_suivi/PK/2018_006_Fiche_1902_S1.docx
@@ -1,6 +1,6 @@
 
 <file path=word/document.xml><?xml version="1.0" encoding="utf-8"?>
-<w:document xmlns:wpc="http://schemas.microsoft.com/office/word/2010/wordprocessingCanvas" xmlns:mc="http://schemas.openxmlformats.org/markup-compatibility/2006" xmlns:o="urn:schemas-microsoft-com:office:office" xmlns:r="http://schemas.openxmlformats.org/officeDocument/2006/relationships" xmlns:m="http://schemas.openxmlformats.org/officeDocument/2006/math" xmlns:v="urn:schemas-microsoft-com:vml" xmlns:wp14="http://schemas.microsoft.com/office/word/2010/wordprocessingDrawing" xmlns:wp="http://schemas.openxmlformats.org/drawingml/2006/wordprocessingDrawing" xmlns:w10="urn:schemas-microsoft-com:office:word" xmlns:w="http://schemas.openxmlformats.org/wordprocessingml/2006/main" xmlns:w14="http://schemas.microsoft.com/office/word/2010/wordml" xmlns:w15="http://schemas.microsoft.com/office/word/2012/wordml" xmlns:wpg="http://schemas.microsoft.com/office/word/2010/wordprocessingGroup" xmlns:wpi="http://schemas.microsoft.com/office/word/2010/wordprocessingInk" xmlns:wne="http://schemas.microsoft.com/office/word/2006/wordml" xmlns:wps="http://schemas.microsoft.com/office/word/2010/wordprocessingShape" mc:Ignorable="w14 w15 wp14">
+<w:document xmlns:wpc="http://schemas.microsoft.com/office/word/2010/wordprocessingCanvas" xmlns:mo="http://schemas.microsoft.com/office/mac/office/2008/main" xmlns:mc="http://schemas.openxmlformats.org/markup-compatibility/2006" xmlns:mv="urn:schemas-microsoft-com:mac:vml" xmlns:o="urn:schemas-microsoft-com:office:office" xmlns:r="http://schemas.openxmlformats.org/officeDocument/2006/relationships" xmlns:m="http://schemas.openxmlformats.org/officeDocument/2006/math" xmlns:v="urn:schemas-microsoft-com:vml" xmlns:wp14="http://schemas.microsoft.com/office/word/2010/wordprocessingDrawing" xmlns:wp="http://schemas.openxmlformats.org/drawingml/2006/wordprocessingDrawing" xmlns:w10="urn:schemas-microsoft-com:office:word" xmlns:w="http://schemas.openxmlformats.org/wordprocessingml/2006/main" xmlns:w14="http://schemas.microsoft.com/office/word/2010/wordml" xmlns:w15="http://schemas.microsoft.com/office/word/2012/wordml" xmlns:wpg="http://schemas.microsoft.com/office/word/2010/wordprocessingGroup" xmlns:wpi="http://schemas.microsoft.com/office/word/2010/wordprocessingInk" xmlns:wne="http://schemas.microsoft.com/office/word/2006/wordml" xmlns:wps="http://schemas.microsoft.com/office/word/2010/wordprocessingShape" mc:Ignorable="w14 w15 wp14">
   <w:body>
     <w:tbl>
       <w:tblPr>
@@ -14,7 +14,14 @@
         <w:tblLook w:val="00A0" w:firstRow="1" w:lastRow="0" w:firstColumn="1" w:lastColumn="0" w:noHBand="0" w:noVBand="0"/>
       </w:tblPr>
       <w:tblGrid>
-        <w:gridCol w:w="9016"/>
+        <w:gridCol w:w="1122"/>
+        <w:gridCol w:w="765"/>
+        <w:gridCol w:w="1279"/>
+        <w:gridCol w:w="550"/>
+        <w:gridCol w:w="1976"/>
+        <w:gridCol w:w="307"/>
+        <w:gridCol w:w="2860"/>
+        <w:gridCol w:w="157"/>
       </w:tblGrid>
       <w:tr>
         <w:trPr>
@@ -23,13 +30,14 @@
         <w:tc>
           <w:tcPr>
             <w:tcW w:w="9016" w:type="dxa"/>
+            <w:gridSpan w:val="8"/>
             <w:shd w:val="clear" w:color="auto" w:fill="auto"/>
           </w:tcPr>
           <w:p>
             <w:pPr>
               <w:rPr>
                 <w:rFonts w:ascii="Arial" w:hAnsi="Arial" w:cs="Arial"/>
-                <w:lang w:val="fr-FR"/>
+                <w:lang w:val="fr-CH"/>
               </w:rPr>
             </w:pPr>
           </w:p>
@@ -65,13 +73,13 @@
                     <w:pStyle w:val="Titre1"/>
                     <w:rPr>
                       <w:rFonts w:ascii="Arial" w:hAnsi="Arial" w:cs="Arial"/>
-                      <w:lang w:val="fr-FR"/>
+                      <w:lang w:val="fr-CH"/>
                     </w:rPr>
                   </w:pPr>
                   <w:r>
                     <w:rPr>
                       <w:rFonts w:ascii="Arial" w:hAnsi="Arial" w:cs="Arial"/>
-                      <w:lang w:val="fr-FR"/>
+                      <w:lang w:val="fr-CH"/>
                     </w:rPr>
                     <w:t>Questions</w:t>
                   </w:r>
@@ -87,13 +95,13 @@
                     <w:pStyle w:val="Titre1"/>
                     <w:rPr>
                       <w:rFonts w:ascii="Arial" w:hAnsi="Arial" w:cs="Arial"/>
-                      <w:lang w:val="fr-FR"/>
+                      <w:lang w:val="fr-CH"/>
                     </w:rPr>
                   </w:pPr>
                   <w:r>
                     <w:rPr>
                       <w:rFonts w:ascii="Arial" w:hAnsi="Arial" w:cs="Arial"/>
-                      <w:lang w:val="fr-FR"/>
+                      <w:lang w:val="fr-CH"/>
                     </w:rPr>
                     <w:t>Réponses</w:t>
                   </w:r>
@@ -114,41 +122,41 @@
                     <w:jc w:val="both"/>
                     <w:rPr>
                       <w:rFonts w:ascii="Arial" w:hAnsi="Arial" w:cs="Arial"/>
-                      <w:lang w:val="fr-FR"/>
+                      <w:lang w:val="fr-CH"/>
                     </w:rPr>
                   </w:pPr>
                   <w:r>
                     <w:rPr>
                       <w:rFonts w:ascii="Arial" w:hAnsi="Arial" w:cs="Arial"/>
-                      <w:lang w:val="fr-FR"/>
+                      <w:lang w:val="fr-CH"/>
                     </w:rPr>
                     <w:t>Est-ce que la p</w:t>
                   </w:r>
                   <w:r>
                     <w:rPr>
                       <w:rFonts w:ascii="Arial" w:hAnsi="Arial" w:cs="Arial"/>
-                      <w:lang w:val="fr-FR"/>
+                      <w:lang w:val="fr-CH"/>
                     </w:rPr>
                     <w:t>lateforme doit exécuter, tester et</w:t>
                   </w:r>
                   <w:r>
                     <w:rPr>
                       <w:rFonts w:ascii="Arial" w:hAnsi="Arial" w:cs="Arial"/>
-                      <w:lang w:val="fr-FR"/>
+                      <w:lang w:val="fr-CH"/>
                     </w:rPr>
                     <w:t xml:space="preserve"> valider les solutions fournies</w:t>
                   </w:r>
                   <w:r>
                     <w:rPr>
                       <w:rFonts w:ascii="Arial" w:hAnsi="Arial" w:cs="Arial"/>
-                      <w:lang w:val="fr-FR"/>
+                      <w:lang w:val="fr-CH"/>
                     </w:rPr>
                     <w:t xml:space="preserve"> par les participants ?</w:t>
                   </w:r>
                   <w:r>
                     <w:rPr>
                       <w:rFonts w:ascii="Arial" w:hAnsi="Arial" w:cs="Arial"/>
-                      <w:lang w:val="fr-FR"/>
+                      <w:lang w:val="fr-CH"/>
                     </w:rPr>
                     <w:t xml:space="preserve">  </w:t>
                   </w:r>
@@ -157,13 +165,13 @@
                   <w:pPr>
                     <w:rPr>
                       <w:rFonts w:ascii="Arial" w:hAnsi="Arial" w:cs="Arial"/>
-                      <w:lang w:val="fr-FR"/>
+                      <w:lang w:val="fr-CH"/>
                     </w:rPr>
                   </w:pPr>
                   <w:r>
                     <w:rPr>
                       <w:rFonts w:ascii="Arial" w:hAnsi="Arial" w:cs="Arial"/>
-                      <w:lang w:val="fr-FR"/>
+                      <w:lang w:val="fr-CH"/>
                     </w:rPr>
                     <w:t xml:space="preserve">Comment sont classés les participants aux concours ? </w:t>
                   </w:r>
@@ -172,7 +180,7 @@
                   <w:pPr>
                     <w:rPr>
                       <w:rFonts w:ascii="Arial" w:hAnsi="Arial" w:cs="Arial"/>
-                      <w:lang w:val="fr-FR"/>
+                      <w:lang w:val="fr-CH"/>
                     </w:rPr>
                   </w:pPr>
                 </w:p>
@@ -180,7 +188,7 @@
                   <w:pPr>
                     <w:rPr>
                       <w:rFonts w:ascii="Arial" w:hAnsi="Arial" w:cs="Arial"/>
-                      <w:lang w:val="fr-FR"/>
+                      <w:lang w:val="fr-CH"/>
                     </w:rPr>
                   </w:pPr>
                 </w:p>
@@ -189,44 +197,99 @@
                     <w:jc w:val="both"/>
                     <w:rPr>
                       <w:rFonts w:ascii="Arial" w:hAnsi="Arial" w:cs="Arial"/>
-                      <w:lang w:val="fr-FR"/>
+                      <w:lang w:val="fr-CH"/>
                     </w:rPr>
                   </w:pPr>
                   <w:r>
                     <w:rPr>
                       <w:rFonts w:ascii="Arial" w:hAnsi="Arial" w:cs="Arial"/>
-                      <w:lang w:val="fr-FR"/>
+                      <w:lang w:val="fr-CH"/>
                     </w:rPr>
                     <w:t>Est-ce q</w:t>
                   </w:r>
                   <w:r>
                     <w:rPr>
                       <w:rFonts w:ascii="Arial" w:hAnsi="Arial" w:cs="Arial"/>
-                      <w:lang w:val="fr-FR"/>
+                      <w:lang w:val="fr-CH"/>
                     </w:rPr>
                     <w:t>ue l’on peut définir un langage</w:t>
                   </w:r>
                   <w:r>
                     <w:rPr>
                       <w:rFonts w:ascii="Arial" w:hAnsi="Arial" w:cs="Arial"/>
-                      <w:lang w:val="fr-FR"/>
+                      <w:lang w:val="fr-CH"/>
                     </w:rPr>
                     <w:t xml:space="preserve"> précis pour </w:t>
                   </w:r>
                   <w:r>
                     <w:rPr>
                       <w:rFonts w:ascii="Arial" w:hAnsi="Arial" w:cs="Arial"/>
-                      <w:lang w:val="fr-FR"/>
+                      <w:lang w:val="fr-CH"/>
                     </w:rPr>
                     <w:t xml:space="preserve">un </w:t>
                   </w:r>
                   <w:r>
                     <w:rPr>
                       <w:rFonts w:ascii="Arial" w:hAnsi="Arial" w:cs="Arial"/>
-                      <w:lang w:val="fr-FR"/>
+                      <w:lang w:val="fr-CH"/>
                     </w:rPr>
                     <w:t>concours ?</w:t>
                   </w:r>
+                </w:p>
+                <w:p>
+                  <w:pPr>
+                    <w:rPr>
+                      <w:rFonts w:ascii="Arial" w:hAnsi="Arial" w:cs="Arial"/>
+                      <w:lang w:val="fr-CH"/>
+                    </w:rPr>
+                  </w:pPr>
+                  <w:r>
+                    <w:rPr>
+                      <w:rFonts w:ascii="Arial" w:hAnsi="Arial" w:cs="Arial"/>
+                      <w:lang w:val="fr-CH"/>
+                    </w:rPr>
+                    <w:t>Un concours peut-il être proposé par plusieurs organisateurs ?</w:t>
+                  </w:r>
+                </w:p>
+                <w:p>
+                  <w:pPr>
+                    <w:rPr>
+                      <w:rFonts w:ascii="Arial" w:hAnsi="Arial" w:cs="Arial"/>
+                      <w:lang w:val="fr-CH"/>
+                    </w:rPr>
+                  </w:pPr>
+                  <w:r>
+                    <w:rPr>
+                      <w:rFonts w:ascii="Arial" w:hAnsi="Arial" w:cs="Arial"/>
+                      <w:lang w:val="fr-CH"/>
+                    </w:rPr>
+                    <w:t>La notion d'équipe (unique ou non) est-elle liée aux profils des utilisateurs ou liée à l'inscription d'un concours ?</w:t>
+                  </w:r>
+                </w:p>
+                <w:p>
+                  <w:pPr>
+                    <w:jc w:val="both"/>
+                    <w:rPr>
+                      <w:rFonts w:ascii="Arial" w:hAnsi="Arial" w:cs="Arial"/>
+                      <w:lang w:val="fr-CH"/>
+                    </w:rPr>
+                  </w:pPr>
+                  <w:r>
+                    <w:rPr>
+                      <w:rFonts w:ascii="Arial" w:hAnsi="Arial" w:cs="Arial"/>
+                      <w:lang w:val="fr-CH"/>
+                    </w:rPr>
+                    <w:t>Est-ce qu’il existe un classement général pour chaque utilisateur pour tous les concours ?</w:t>
+                  </w:r>
+                </w:p>
+                <w:p>
+                  <w:pPr>
+                    <w:jc w:val="both"/>
+                    <w:rPr>
+                      <w:rFonts w:ascii="Arial" w:hAnsi="Arial" w:cs="Arial"/>
+                      <w:lang w:val="fr-CH"/>
+                    </w:rPr>
+                  </w:pPr>
                 </w:p>
               </w:tc>
               <w:tc>
@@ -239,34 +302,34 @@
                     <w:jc w:val="both"/>
                     <w:rPr>
                       <w:rFonts w:ascii="Arial" w:hAnsi="Arial" w:cs="Arial"/>
-                      <w:lang w:val="fr-FR"/>
+                      <w:lang w:val="fr-CH"/>
                     </w:rPr>
                   </w:pPr>
                   <w:r>
                     <w:rPr>
                       <w:rFonts w:ascii="Arial" w:hAnsi="Arial" w:cs="Arial"/>
-                      <w:lang w:val="fr-FR"/>
+                      <w:lang w:val="fr-CH"/>
                     </w:rPr>
                     <w:t xml:space="preserve">Non, il n’y a pas d’exécution du </w:t>
                   </w:r>
                   <w:r>
                     <w:rPr>
                       <w:rFonts w:ascii="Arial" w:hAnsi="Arial" w:cs="Arial"/>
-                      <w:lang w:val="fr-FR"/>
+                      <w:lang w:val="fr-CH"/>
                     </w:rPr>
                     <w:t>code</w:t>
                   </w:r>
                   <w:r>
                     <w:rPr>
                       <w:rFonts w:ascii="Arial" w:hAnsi="Arial" w:cs="Arial"/>
-                      <w:lang w:val="fr-FR"/>
+                      <w:lang w:val="fr-CH"/>
                     </w:rPr>
                     <w:t>,</w:t>
                   </w:r>
                   <w:r>
                     <w:rPr>
                       <w:rFonts w:ascii="Arial" w:hAnsi="Arial" w:cs="Arial"/>
-                      <w:lang w:val="fr-FR"/>
+                      <w:lang w:val="fr-CH"/>
                     </w:rPr>
                     <w:t xml:space="preserve"> les évaluations des solutions se font en dehors de la plateforme.</w:t>
                   </w:r>
@@ -276,76 +339,76 @@
                     <w:jc w:val="both"/>
                     <w:rPr>
                       <w:rFonts w:ascii="Arial" w:hAnsi="Arial" w:cs="Arial"/>
-                      <w:lang w:val="fr-FR"/>
+                      <w:lang w:val="fr-CH"/>
                     </w:rPr>
                   </w:pPr>
                   <w:r>
                     <w:rPr>
                       <w:rFonts w:ascii="Arial" w:hAnsi="Arial" w:cs="Arial"/>
-                      <w:lang w:val="fr-FR"/>
+                      <w:lang w:val="fr-CH"/>
                     </w:rPr>
                     <w:t>Les organis</w:t>
                   </w:r>
                   <w:r>
                     <w:rPr>
                       <w:rFonts w:ascii="Arial" w:hAnsi="Arial" w:cs="Arial"/>
-                      <w:lang w:val="fr-FR"/>
+                      <w:lang w:val="fr-CH"/>
                     </w:rPr>
                     <w:t>at</w:t>
                   </w:r>
                   <w:r>
                     <w:rPr>
                       <w:rFonts w:ascii="Arial" w:hAnsi="Arial" w:cs="Arial"/>
-                      <w:lang w:val="fr-FR"/>
+                      <w:lang w:val="fr-CH"/>
                     </w:rPr>
                     <w:t>eurs évaluent et notent</w:t>
                   </w:r>
                   <w:r>
                     <w:rPr>
                       <w:rFonts w:ascii="Arial" w:hAnsi="Arial" w:cs="Arial"/>
-                      <w:lang w:val="fr-FR"/>
+                      <w:lang w:val="fr-CH"/>
                     </w:rPr>
                     <w:t xml:space="preserve"> les sol</w:t>
                   </w:r>
                   <w:r>
                     <w:rPr>
                       <w:rFonts w:ascii="Arial" w:hAnsi="Arial" w:cs="Arial"/>
-                      <w:lang w:val="fr-FR"/>
+                      <w:lang w:val="fr-CH"/>
                     </w:rPr>
                     <w:t>utions déposées (notes, points). E</w:t>
                   </w:r>
                   <w:r>
                     <w:rPr>
                       <w:rFonts w:ascii="Arial" w:hAnsi="Arial" w:cs="Arial"/>
-                      <w:lang w:val="fr-FR"/>
+                      <w:lang w:val="fr-CH"/>
                     </w:rPr>
                     <w:t xml:space="preserve">n cas d’égalité, la version </w:t>
                   </w:r>
                   <w:r>
                     <w:rPr>
                       <w:rFonts w:ascii="Arial" w:hAnsi="Arial" w:cs="Arial"/>
-                      <w:lang w:val="fr-FR"/>
+                      <w:lang w:val="fr-CH"/>
                     </w:rPr>
                     <w:t xml:space="preserve">la </w:t>
                   </w:r>
                   <w:r>
                     <w:rPr>
                       <w:rFonts w:ascii="Arial" w:hAnsi="Arial" w:cs="Arial"/>
-                      <w:lang w:val="fr-FR"/>
+                      <w:lang w:val="fr-CH"/>
                     </w:rPr>
                     <w:t>plus récente est mieux classée.</w:t>
                   </w:r>
                   <w:r>
                     <w:rPr>
                       <w:rFonts w:ascii="Arial" w:hAnsi="Arial" w:cs="Arial"/>
-                      <w:lang w:val="fr-FR"/>
+                      <w:lang w:val="fr-CH"/>
                     </w:rPr>
                     <w:t xml:space="preserve"> Le classement est mis à jour au fur et à mesure du concours</w:t>
                   </w:r>
                   <w:r>
                     <w:rPr>
                       <w:rFonts w:ascii="Arial" w:hAnsi="Arial" w:cs="Arial"/>
-                      <w:lang w:val="fr-FR"/>
+                      <w:lang w:val="fr-CH"/>
                     </w:rPr>
                     <w:t>.</w:t>
                   </w:r>
@@ -356,41 +419,41 @@
                     <w:jc w:val="both"/>
                     <w:rPr>
                       <w:rFonts w:ascii="Arial" w:hAnsi="Arial" w:cs="Arial"/>
-                      <w:lang w:val="fr-FR"/>
+                      <w:lang w:val="fr-CH"/>
                     </w:rPr>
                   </w:pPr>
                   <w:r>
                     <w:rPr>
                       <w:rFonts w:ascii="Arial" w:hAnsi="Arial" w:cs="Arial"/>
-                      <w:lang w:val="fr-FR"/>
+                      <w:lang w:val="fr-CH"/>
                     </w:rPr>
                     <w:t>Non, dans le formulaire de dépôt pour une solution</w:t>
                   </w:r>
                   <w:r>
                     <w:rPr>
                       <w:rFonts w:ascii="Arial" w:hAnsi="Arial" w:cs="Arial"/>
-                      <w:lang w:val="fr-FR"/>
+                      <w:lang w:val="fr-CH"/>
                     </w:rPr>
                     <w:t>,</w:t>
                   </w:r>
                   <w:r>
                     <w:rPr>
                       <w:rFonts w:ascii="Arial" w:hAnsi="Arial" w:cs="Arial"/>
-                      <w:lang w:val="fr-FR"/>
+                      <w:lang w:val="fr-CH"/>
                     </w:rPr>
                     <w:t xml:space="preserve"> </w:t>
                   </w:r>
                   <w:r>
                     <w:rPr>
                       <w:rFonts w:ascii="Arial" w:hAnsi="Arial" w:cs="Arial"/>
-                      <w:lang w:val="fr-FR"/>
+                      <w:lang w:val="fr-CH"/>
                     </w:rPr>
                     <w:t>le langage utilisé est spécifié</w:t>
                   </w:r>
                   <w:r>
                     <w:rPr>
                       <w:rFonts w:ascii="Arial" w:hAnsi="Arial" w:cs="Arial"/>
-                      <w:lang w:val="fr-FR"/>
+                      <w:lang w:val="fr-CH"/>
                     </w:rPr>
                     <w:t>.</w:t>
                   </w:r>
@@ -400,52 +463,83 @@
                     <w:jc w:val="both"/>
                     <w:rPr>
                       <w:rFonts w:ascii="Arial" w:hAnsi="Arial" w:cs="Arial"/>
-                      <w:lang w:val="fr-FR"/>
+                      <w:lang w:val="fr-CH"/>
                     </w:rPr>
                   </w:pPr>
+                  <w:r>
+                    <w:rPr>
+                      <w:rFonts w:ascii="Arial" w:hAnsi="Arial" w:cs="Arial"/>
+                      <w:lang w:val="fr-CH"/>
+                    </w:rPr>
+                    <w:t xml:space="preserve">Oui, un </w:t>
+                  </w:r>
+                  <w:r>
+                    <w:rPr>
+                      <w:rFonts w:ascii="Arial" w:hAnsi="Arial" w:cs="Arial"/>
+                      <w:lang w:val="fr-CH"/>
+                    </w:rPr>
+                    <w:t>concours</w:t>
+                  </w:r>
+                  <w:r>
+                    <w:rPr>
+                      <w:rFonts w:ascii="Arial" w:hAnsi="Arial" w:cs="Arial"/>
+                      <w:lang w:val="fr-CH"/>
+                    </w:rPr>
+                    <w:t xml:space="preserve"> est proposé par un groupe d’organisateur.</w:t>
+                  </w:r>
                 </w:p>
                 <w:p>
                   <w:pPr>
                     <w:jc w:val="both"/>
                     <w:rPr>
                       <w:rFonts w:ascii="Arial" w:hAnsi="Arial" w:cs="Arial"/>
-                      <w:lang w:val="fr-FR"/>
+                      <w:lang w:val="fr-CH"/>
                     </w:rPr>
                   </w:pPr>
+                  <w:r>
+                    <w:rPr>
+                      <w:rFonts w:ascii="Arial" w:hAnsi="Arial" w:cs="Arial"/>
+                      <w:lang w:val="fr-CH"/>
+                    </w:rPr>
+                    <w:t xml:space="preserve">Il n’existe pas de notion d’équipe </w:t>
+                  </w:r>
+                  <w:r>
+                    <w:rPr>
+                      <w:rFonts w:ascii="Arial" w:hAnsi="Arial" w:cs="Arial"/>
+                      <w:lang w:val="fr-CH"/>
+                    </w:rPr>
+                    <w:t>en dehors d’un concours</w:t>
+                  </w:r>
+                  <w:r>
+                    <w:rPr>
+                      <w:rFonts w:ascii="Arial" w:hAnsi="Arial" w:cs="Arial"/>
+                      <w:lang w:val="fr-CH"/>
+                    </w:rPr>
+                    <w:t>. Il y a une seule équipe par personne et par concours.</w:t>
+                  </w:r>
                 </w:p>
                 <w:p>
                   <w:pPr>
                     <w:jc w:val="both"/>
                     <w:rPr>
                       <w:rFonts w:ascii="Arial" w:hAnsi="Arial" w:cs="Arial"/>
-                      <w:lang w:val="fr-FR"/>
+                      <w:lang w:val="fr-CH"/>
                     </w:rPr>
                   </w:pPr>
+                  <w:r>
+                    <w:rPr>
+                      <w:rFonts w:ascii="Arial" w:hAnsi="Arial" w:cs="Arial"/>
+                      <w:lang w:val="fr-CH"/>
+                    </w:rPr>
+                    <w:t>Non, il n’est pas demandé dans l’application, seul un classement par concours existe.</w:t>
+                  </w:r>
                 </w:p>
                 <w:p>
                   <w:pPr>
                     <w:jc w:val="both"/>
                     <w:rPr>
                       <w:rFonts w:ascii="Arial" w:hAnsi="Arial" w:cs="Arial"/>
-                      <w:lang w:val="fr-FR"/>
-                    </w:rPr>
-                  </w:pPr>
-                </w:p>
-                <w:p>
-                  <w:pPr>
-                    <w:jc w:val="both"/>
-                    <w:rPr>
-                      <w:rFonts w:ascii="Arial" w:hAnsi="Arial" w:cs="Arial"/>
-                      <w:lang w:val="fr-FR"/>
-                    </w:rPr>
-                  </w:pPr>
-                </w:p>
-                <w:p>
-                  <w:pPr>
-                    <w:jc w:val="both"/>
-                    <w:rPr>
-                      <w:rFonts w:ascii="Arial" w:hAnsi="Arial" w:cs="Arial"/>
-                      <w:lang w:val="fr-FR"/>
+                      <w:lang w:val="fr-CH"/>
                     </w:rPr>
                   </w:pPr>
                 </w:p>
@@ -456,7 +550,7 @@
             <w:pPr>
               <w:rPr>
                 <w:rFonts w:ascii="Arial" w:hAnsi="Arial" w:cs="Arial"/>
-                <w:lang w:val="fr-FR"/>
+                <w:lang w:val="fr-CH"/>
               </w:rPr>
             </w:pPr>
           </w:p>
@@ -465,126 +559,230 @@
               <w:rPr>
                 <w:rFonts w:ascii="Arial" w:hAnsi="Arial" w:cs="Arial"/>
                 <w:b/>
-                <w:lang w:val="fr-FR"/>
+                <w:lang w:val="fr-CH"/>
               </w:rPr>
             </w:pPr>
             <w:r>
               <w:rPr>
                 <w:rFonts w:ascii="Arial" w:hAnsi="Arial" w:cs="Arial"/>
                 <w:b/>
-                <w:lang w:val="fr-FR"/>
+                <w:lang w:val="fr-CH"/>
               </w:rPr>
               <w:t xml:space="preserve">Remarques : </w:t>
             </w:r>
           </w:p>
           <w:p>
             <w:pPr>
-              <w:pStyle w:val="Paragraphedeliste"/>
+              <w:pStyle w:val="Pardeliste"/>
               <w:numPr>
                 <w:ilvl w:val="0"/>
                 <w:numId w:val="11"/>
               </w:numPr>
               <w:rPr>
                 <w:rFonts w:ascii="Arial" w:hAnsi="Arial" w:cs="Arial"/>
-                <w:lang w:val="fr-FR"/>
-              </w:rPr>
-            </w:pPr>
-            <w:r>
-              <w:rPr>
-                <w:rFonts w:ascii="Arial" w:hAnsi="Arial" w:cs="Arial"/>
-                <w:lang w:val="fr-FR"/>
+                <w:lang w:val="fr-CH"/>
+              </w:rPr>
+            </w:pPr>
+            <w:r>
+              <w:rPr>
+                <w:rFonts w:ascii="Arial" w:hAnsi="Arial" w:cs="Arial"/>
+                <w:lang w:val="fr-CH"/>
               </w:rPr>
               <w:t xml:space="preserve">Un historique des solutions est </w:t>
             </w:r>
             <w:r>
               <w:rPr>
                 <w:rFonts w:ascii="Arial" w:hAnsi="Arial" w:cs="Arial"/>
-                <w:lang w:val="fr-FR"/>
+                <w:lang w:val="fr-CH"/>
               </w:rPr>
               <w:t>gardé</w:t>
             </w:r>
             <w:r>
               <w:rPr>
                 <w:rFonts w:ascii="Arial" w:hAnsi="Arial" w:cs="Arial"/>
-                <w:lang w:val="fr-FR"/>
+                <w:lang w:val="fr-CH"/>
               </w:rPr>
               <w:t>, la meilleure est retenue pour le classement.</w:t>
             </w:r>
           </w:p>
           <w:p>
             <w:pPr>
-              <w:pStyle w:val="Paragraphedeliste"/>
+              <w:pStyle w:val="Pardeliste"/>
               <w:numPr>
                 <w:ilvl w:val="0"/>
                 <w:numId w:val="11"/>
               </w:numPr>
               <w:rPr>
                 <w:rFonts w:ascii="Arial" w:hAnsi="Arial" w:cs="Arial"/>
-                <w:lang w:val="fr-FR"/>
-              </w:rPr>
-            </w:pPr>
-            <w:r>
-              <w:rPr>
-                <w:rFonts w:ascii="Arial" w:hAnsi="Arial" w:cs="Arial"/>
-                <w:lang w:val="fr-FR"/>
+                <w:lang w:val="fr-CH"/>
+              </w:rPr>
+            </w:pPr>
+            <w:r>
+              <w:rPr>
+                <w:rFonts w:ascii="Arial" w:hAnsi="Arial" w:cs="Arial"/>
+                <w:lang w:val="fr-CH"/>
               </w:rPr>
               <w:t>L’organisateur peut limiter un nombre de personne</w:t>
             </w:r>
             <w:r>
               <w:rPr>
                 <w:rFonts w:ascii="Arial" w:hAnsi="Arial" w:cs="Arial"/>
-                <w:lang w:val="fr-FR"/>
+                <w:lang w:val="fr-CH"/>
               </w:rPr>
               <w:t>(s)</w:t>
             </w:r>
             <w:r>
               <w:rPr>
                 <w:rFonts w:ascii="Arial" w:hAnsi="Arial" w:cs="Arial"/>
-                <w:lang w:val="fr-FR"/>
+                <w:lang w:val="fr-CH"/>
               </w:rPr>
               <w:t xml:space="preserve"> par équipe</w:t>
             </w:r>
             <w:r>
               <w:rPr>
                 <w:rFonts w:ascii="Arial" w:hAnsi="Arial" w:cs="Arial"/>
-                <w:lang w:val="fr-FR"/>
+                <w:lang w:val="fr-CH"/>
               </w:rPr>
               <w:t>. P</w:t>
             </w:r>
             <w:r>
               <w:rPr>
                 <w:rFonts w:ascii="Arial" w:hAnsi="Arial" w:cs="Arial"/>
-                <w:lang w:val="fr-FR"/>
+                <w:lang w:val="fr-CH"/>
               </w:rPr>
               <w:t>our des raisons de simplification</w:t>
             </w:r>
             <w:r>
               <w:rPr>
                 <w:rFonts w:ascii="Arial" w:hAnsi="Arial" w:cs="Arial"/>
-                <w:lang w:val="fr-FR"/>
+                <w:lang w:val="fr-CH"/>
               </w:rPr>
               <w:t>,</w:t>
             </w:r>
             <w:r>
               <w:rPr>
                 <w:rFonts w:ascii="Arial" w:hAnsi="Arial" w:cs="Arial"/>
-                <w:lang w:val="fr-FR"/>
+                <w:lang w:val="fr-CH"/>
               </w:rPr>
               <w:t xml:space="preserve"> on peut considérer des équipes d’une seule personne</w:t>
             </w:r>
             <w:r>
               <w:rPr>
                 <w:rFonts w:ascii="Arial" w:hAnsi="Arial" w:cs="Arial"/>
-                <w:lang w:val="fr-FR"/>
+                <w:lang w:val="fr-CH"/>
               </w:rPr>
               <w:t>.</w:t>
             </w:r>
           </w:p>
           <w:p>
             <w:pPr>
-              <w:rPr>
-                <w:rFonts w:ascii="Arial" w:hAnsi="Arial" w:cs="Arial"/>
-                <w:lang w:val="fr-FR"/>
+              <w:pStyle w:val="Pardeliste"/>
+              <w:numPr>
+                <w:ilvl w:val="0"/>
+                <w:numId w:val="11"/>
+              </w:numPr>
+              <w:rPr>
+                <w:rFonts w:ascii="Arial" w:hAnsi="Arial" w:cs="Arial"/>
+                <w:lang w:val="fr-CH"/>
+              </w:rPr>
+            </w:pPr>
+            <w:r>
+              <w:rPr>
+                <w:rFonts w:ascii="Arial" w:hAnsi="Arial" w:cs="Arial"/>
+                <w:lang w:val="fr-CH"/>
+              </w:rPr>
+              <w:t>La plateforme a un sy</w:t>
+            </w:r>
+            <w:r>
+              <w:rPr>
+                <w:rFonts w:ascii="Arial" w:hAnsi="Arial" w:cs="Arial"/>
+                <w:lang w:val="fr-CH"/>
+              </w:rPr>
+              <w:t xml:space="preserve">stème de comptes et de privilèges (Admin, Organisateur, </w:t>
+            </w:r>
+            <w:proofErr w:type="spellStart"/>
+            <w:r>
+              <w:rPr>
+                <w:rFonts w:ascii="Arial" w:hAnsi="Arial" w:cs="Arial"/>
+                <w:lang w:val="fr-CH"/>
+              </w:rPr>
+              <w:t>chal</w:t>
+            </w:r>
+            <w:r>
+              <w:rPr>
+                <w:rFonts w:ascii="Arial" w:hAnsi="Arial" w:cs="Arial"/>
+                <w:lang w:val="fr-CH"/>
+              </w:rPr>
+              <w:t>l</w:t>
+            </w:r>
+            <w:r>
+              <w:rPr>
+                <w:rFonts w:ascii="Arial" w:hAnsi="Arial" w:cs="Arial"/>
+                <w:lang w:val="fr-CH"/>
+              </w:rPr>
+              <w:t>enger</w:t>
+            </w:r>
+            <w:proofErr w:type="spellEnd"/>
+            <w:r>
+              <w:rPr>
+                <w:rFonts w:ascii="Arial" w:hAnsi="Arial" w:cs="Arial"/>
+                <w:lang w:val="fr-CH"/>
+              </w:rPr>
+              <w:t xml:space="preserve"> / User).</w:t>
+            </w:r>
+          </w:p>
+          <w:p>
+            <w:pPr>
+              <w:pStyle w:val="Pardeliste"/>
+              <w:numPr>
+                <w:ilvl w:val="0"/>
+                <w:numId w:val="11"/>
+              </w:numPr>
+              <w:rPr>
+                <w:rFonts w:ascii="Arial" w:hAnsi="Arial" w:cs="Arial"/>
+                <w:lang w:val="fr-CH"/>
+              </w:rPr>
+            </w:pPr>
+            <w:r>
+              <w:rPr>
+                <w:rFonts w:ascii="Arial" w:hAnsi="Arial" w:cs="Arial"/>
+                <w:lang w:val="fr-CH"/>
+              </w:rPr>
+              <w:t>Il n’y a qu’un seul concours à la fois.</w:t>
+            </w:r>
+          </w:p>
+          <w:p>
+            <w:pPr>
+              <w:pStyle w:val="Pardeliste"/>
+              <w:numPr>
+                <w:ilvl w:val="0"/>
+                <w:numId w:val="11"/>
+              </w:numPr>
+              <w:rPr>
+                <w:rFonts w:ascii="Arial" w:hAnsi="Arial" w:cs="Arial"/>
+                <w:lang w:val="fr-CH"/>
+              </w:rPr>
+            </w:pPr>
+            <w:r>
+              <w:rPr>
+                <w:rFonts w:ascii="Arial" w:hAnsi="Arial" w:cs="Arial"/>
+                <w:lang w:val="fr-CH"/>
+              </w:rPr>
+              <w:t xml:space="preserve">Une fois les concours commencés </w:t>
+            </w:r>
+            <w:r>
+              <w:rPr>
+                <w:rFonts w:ascii="Arial" w:hAnsi="Arial" w:cs="Arial"/>
+                <w:lang w:val="fr-CH"/>
+              </w:rPr>
+              <w:t>ils ne peuvent pas être supprimés.</w:t>
+            </w:r>
+          </w:p>
+          <w:p>
+            <w:pPr>
+              <w:rPr>
+                <w:rFonts w:ascii="Arial" w:hAnsi="Arial" w:cs="Arial"/>
+                <w:lang w:val="fr-CH"/>
               </w:rPr>
             </w:pPr>
           </w:p>
@@ -593,88 +791,1020 @@
               <w:rPr>
                 <w:rFonts w:ascii="Arial" w:hAnsi="Arial" w:cs="Arial"/>
                 <w:b/>
-                <w:lang w:val="fr-FR"/>
+                <w:lang w:val="fr-CH"/>
               </w:rPr>
             </w:pPr>
             <w:r>
               <w:rPr>
                 <w:rFonts w:ascii="Arial" w:hAnsi="Arial" w:cs="Arial"/>
                 <w:b/>
-                <w:lang w:val="fr-FR"/>
+                <w:lang w:val="fr-CH"/>
               </w:rPr>
               <w:t xml:space="preserve">Exigences : </w:t>
             </w:r>
-            <w:bookmarkStart w:id="0" w:name="_GoBack"/>
-            <w:bookmarkEnd w:id="0"/>
-          </w:p>
-          <w:p>
-            <w:pPr>
-              <w:pStyle w:val="Paragraphedeliste"/>
+          </w:p>
+          <w:p>
+            <w:pPr>
+              <w:pStyle w:val="Pardeliste"/>
               <w:numPr>
                 <w:ilvl w:val="0"/>
                 <w:numId w:val="10"/>
               </w:numPr>
               <w:rPr>
                 <w:rFonts w:ascii="Arial" w:hAnsi="Arial" w:cs="Arial"/>
-                <w:lang w:val="fr-FR"/>
-              </w:rPr>
-            </w:pPr>
-            <w:r>
-              <w:rPr>
-                <w:rFonts w:ascii="Arial" w:hAnsi="Arial" w:cs="Arial"/>
-                <w:lang w:val="fr-FR"/>
-              </w:rPr>
-              <w:t xml:space="preserve">Réalisation d’un diagramme </w:t>
-            </w:r>
-            <w:r>
-              <w:rPr>
-                <w:rFonts w:ascii="Arial" w:hAnsi="Arial" w:cs="Arial"/>
-                <w:i/>
-                <w:lang w:val="fr-FR"/>
-              </w:rPr>
-              <w:t>Use Case</w:t>
-            </w:r>
-            <w:r>
-              <w:rPr>
-                <w:rFonts w:ascii="Arial" w:hAnsi="Arial" w:cs="Arial"/>
-                <w:lang w:val="fr-FR"/>
-              </w:rPr>
-              <w:t xml:space="preserve"> r</w:t>
-            </w:r>
-            <w:r>
-              <w:rPr>
-                <w:rFonts w:ascii="Arial" w:hAnsi="Arial" w:cs="Arial"/>
-                <w:lang w:val="fr-FR"/>
-              </w:rPr>
-              <w:t>eprésentant les tâches de l’application</w:t>
-            </w:r>
-          </w:p>
-          <w:p>
-            <w:pPr>
-              <w:pStyle w:val="Paragraphedeliste"/>
-              <w:numPr>
-                <w:ilvl w:val="0"/>
-                <w:numId w:val="10"/>
-              </w:numPr>
-              <w:rPr>
-                <w:rFonts w:ascii="Arial" w:hAnsi="Arial" w:cs="Arial"/>
-                <w:lang w:val="fr-FR"/>
-              </w:rPr>
-            </w:pPr>
-            <w:r>
-              <w:rPr>
-                <w:rFonts w:ascii="Arial" w:hAnsi="Arial" w:cs="Arial"/>
-                <w:lang w:val="fr-FR"/>
-              </w:rPr>
-              <w:t xml:space="preserve">Analyser / Rechercher les technologies </w:t>
-            </w:r>
-            <w:r>
-              <w:rPr>
-                <w:rFonts w:ascii="Arial" w:hAnsi="Arial" w:cs="Arial"/>
-                <w:lang w:val="fr-FR"/>
-              </w:rPr>
-              <w:t>existantes pouvant être utilisées pour le projet</w:t>
-            </w:r>
+                <w:lang w:val="fr-CH"/>
+              </w:rPr>
+            </w:pPr>
+            <w:r>
+              <w:rPr>
+                <w:rFonts w:ascii="Arial" w:hAnsi="Arial" w:cs="Arial"/>
+                <w:lang w:val="fr-CH"/>
+              </w:rPr>
+              <w:t>Aucune exigence n’a été demandée.</w:t>
+            </w:r>
+          </w:p>
+        </w:tc>
+      </w:tr>
+      <w:tr>
+        <w:trPr>
+          <w:gridAfter w:val="1"/>
+          <w:wAfter w:w="157" w:type="dxa"/>
+        </w:trPr>
+        <w:tc>
+          <w:tcPr>
+            <w:tcW w:w="8859" w:type="dxa"/>
+            <w:gridSpan w:val="7"/>
+            <w:shd w:val="clear" w:color="auto" w:fill="auto"/>
+          </w:tcPr>
+          <w:p>
+            <w:pPr>
+              <w:rPr>
+                <w:rFonts w:ascii="Arial" w:hAnsi="Arial" w:cs="Arial"/>
+                <w:lang w:val="fr-FR"/>
+              </w:rPr>
+            </w:pPr>
+          </w:p>
+        </w:tc>
+      </w:tr>
+      <w:tr>
+        <w:trPr>
+          <w:gridAfter w:val="1"/>
+          <w:wAfter w:w="157" w:type="dxa"/>
+          <w:trHeight w:val="518"/>
+        </w:trPr>
+        <w:tc>
+          <w:tcPr>
+            <w:tcW w:w="8859" w:type="dxa"/>
+            <w:gridSpan w:val="7"/>
+            <w:tcBorders>
+              <w:left w:val="single" w:sz="4" w:space="0" w:color="000000"/>
+              <w:right w:val="single" w:sz="4" w:space="0" w:color="000000"/>
+            </w:tcBorders>
+            <w:shd w:val="clear" w:color="auto" w:fill="auto"/>
+          </w:tcPr>
+          <w:p>
+            <w:pPr>
+              <w:rPr>
+                <w:rFonts w:ascii="Arial" w:hAnsi="Arial" w:cs="Arial"/>
+                <w:lang w:val="fr-FR"/>
+              </w:rPr>
+            </w:pPr>
+            <w:r>
+              <w:rPr>
+                <w:rFonts w:ascii="Arial" w:hAnsi="Arial" w:cs="Arial"/>
+                <w:lang w:val="fr-FR"/>
+              </w:rPr>
+              <w:t>Journal de bord</w:t>
+            </w:r>
+          </w:p>
+        </w:tc>
+      </w:tr>
+      <w:tr>
+        <w:tblPrEx>
+          <w:tblBorders>
+            <w:insideH w:val="single" w:sz="4" w:space="0" w:color="000000"/>
+            <w:insideV w:val="single" w:sz="4" w:space="0" w:color="000000"/>
+          </w:tblBorders>
+        </w:tblPrEx>
+        <w:trPr>
+          <w:gridAfter w:val="1"/>
+          <w:wAfter w:w="157" w:type="dxa"/>
+          <w:trHeight w:val="1010"/>
+        </w:trPr>
+        <w:tc>
+          <w:tcPr>
+            <w:tcW w:w="1122" w:type="dxa"/>
+          </w:tcPr>
+          <w:p>
+            <w:pPr>
+              <w:rPr>
+                <w:rFonts w:ascii="Arial" w:hAnsi="Arial" w:cs="Arial"/>
+                <w:lang w:val="fr-FR"/>
+              </w:rPr>
+            </w:pPr>
+          </w:p>
+        </w:tc>
+        <w:tc>
+          <w:tcPr>
+            <w:tcW w:w="2594" w:type="dxa"/>
+            <w:gridSpan w:val="3"/>
+          </w:tcPr>
+          <w:p>
+            <w:pPr>
+              <w:rPr>
+                <w:rFonts w:ascii="Arial" w:hAnsi="Arial" w:cs="Arial"/>
+                <w:lang w:val="fr-FR"/>
+              </w:rPr>
+            </w:pPr>
+            <w:bookmarkStart w:id="0" w:name="OLE_LINK1"/>
+            <w:bookmarkStart w:id="1" w:name="OLE_LINK2"/>
+            <w:bookmarkStart w:id="2" w:name="OLE_LINK11"/>
+            <w:bookmarkStart w:id="3" w:name="OLE_LINK12"/>
+            <w:bookmarkStart w:id="4" w:name="OLE_LINK5"/>
+            <w:bookmarkStart w:id="5" w:name="OLE_LINK6"/>
+            <w:r>
+              <w:rPr>
+                <w:rFonts w:ascii="Arial" w:hAnsi="Arial" w:cs="Arial"/>
+                <w:lang w:val="fr-FR"/>
+              </w:rPr>
+              <w:t>lundi</w:t>
+            </w:r>
+            <w:r>
+              <w:rPr>
+                <w:rFonts w:ascii="Arial" w:hAnsi="Arial" w:cs="Arial"/>
+                <w:lang w:val="fr-FR"/>
+              </w:rPr>
+              <w:t xml:space="preserve"> </w:t>
+            </w:r>
+            <w:r>
+              <w:rPr>
+                <w:rFonts w:ascii="Arial" w:hAnsi="Arial" w:cs="Arial"/>
+                <w:lang w:val="fr-FR"/>
+              </w:rPr>
+              <w:t xml:space="preserve"> </w:t>
+            </w:r>
+            <w:bookmarkEnd w:id="0"/>
+            <w:bookmarkEnd w:id="1"/>
+            <w:r>
+              <w:rPr>
+                <w:rFonts w:ascii="Arial" w:hAnsi="Arial" w:cs="Arial"/>
+                <w:lang w:val="fr-FR"/>
+              </w:rPr>
+              <w:t xml:space="preserve">- </w:t>
+            </w:r>
+            <w:bookmarkEnd w:id="2"/>
+            <w:bookmarkEnd w:id="3"/>
+            <w:r>
+              <w:rPr>
+                <w:rFonts w:ascii="Arial" w:hAnsi="Arial" w:cs="Arial"/>
+                <w:lang w:val="fr-FR"/>
+              </w:rPr>
+              <w:t>8h15-11h50</w:t>
+            </w:r>
+          </w:p>
+        </w:tc>
+        <w:bookmarkEnd w:id="4"/>
+        <w:bookmarkEnd w:id="5"/>
+        <w:tc>
+          <w:tcPr>
+            <w:tcW w:w="1976" w:type="dxa"/>
+          </w:tcPr>
+          <w:p>
+            <w:pPr>
+              <w:rPr>
+                <w:rFonts w:ascii="Arial" w:hAnsi="Arial" w:cs="Arial"/>
+                <w:lang w:val="fr-FR"/>
+              </w:rPr>
+            </w:pPr>
+            <w:r>
+              <w:rPr>
+                <w:rFonts w:ascii="Arial" w:hAnsi="Arial" w:cs="Arial"/>
+                <w:lang w:val="fr-FR"/>
+              </w:rPr>
+              <w:t>Mardi</w:t>
+            </w:r>
+            <w:r>
+              <w:rPr>
+                <w:rFonts w:ascii="Arial" w:hAnsi="Arial" w:cs="Arial"/>
+                <w:lang w:val="fr-FR"/>
+              </w:rPr>
+              <w:t xml:space="preserve">- </w:t>
+            </w:r>
+            <w:r>
+              <w:rPr>
+                <w:rFonts w:ascii="Arial" w:hAnsi="Arial" w:cs="Arial"/>
+                <w:lang w:val="fr-FR"/>
+              </w:rPr>
+              <w:t>13h-16h35</w:t>
+            </w:r>
+          </w:p>
+        </w:tc>
+        <w:tc>
+          <w:tcPr>
+            <w:tcW w:w="3167" w:type="dxa"/>
+            <w:gridSpan w:val="2"/>
+          </w:tcPr>
+          <w:p>
+            <w:pPr>
+              <w:rPr>
+                <w:rFonts w:ascii="Arial" w:hAnsi="Arial" w:cs="Arial"/>
+                <w:lang w:val="fr-FR"/>
+              </w:rPr>
+            </w:pPr>
+            <w:r>
+              <w:rPr>
+                <w:rFonts w:ascii="Arial" w:hAnsi="Arial" w:cs="Arial"/>
+                <w:lang w:val="fr-FR"/>
+              </w:rPr>
+              <w:t>Jeudi</w:t>
+            </w:r>
+            <w:r>
+              <w:rPr>
+                <w:rFonts w:ascii="Arial" w:hAnsi="Arial" w:cs="Arial"/>
+                <w:lang w:val="fr-FR"/>
+              </w:rPr>
+              <w:t xml:space="preserve">- </w:t>
+            </w:r>
+            <w:r>
+              <w:rPr>
+                <w:rFonts w:ascii="Arial" w:hAnsi="Arial" w:cs="Arial"/>
+                <w:lang w:val="fr-FR"/>
+              </w:rPr>
+              <w:t>8h15-11h50</w:t>
+            </w:r>
+          </w:p>
+          <w:p>
+            <w:pPr>
+              <w:rPr>
+                <w:rFonts w:ascii="Arial" w:hAnsi="Arial" w:cs="Arial"/>
+                <w:b/>
+                <w:lang w:val="fr-FR"/>
+              </w:rPr>
+            </w:pPr>
+            <w:r>
+              <w:rPr>
+                <w:rFonts w:ascii="Arial" w:hAnsi="Arial" w:cs="Arial"/>
+                <w:lang w:val="fr-FR"/>
+              </w:rPr>
+              <w:t>Vendredi</w:t>
+            </w:r>
+            <w:r>
+              <w:rPr>
+                <w:rFonts w:ascii="Arial" w:hAnsi="Arial" w:cs="Arial"/>
+                <w:lang w:val="fr-FR"/>
+              </w:rPr>
+              <w:t xml:space="preserve">- </w:t>
+            </w:r>
+            <w:r>
+              <w:rPr>
+                <w:rFonts w:ascii="Arial" w:hAnsi="Arial" w:cs="Arial"/>
+                <w:lang w:val="fr-FR"/>
+              </w:rPr>
+              <w:t>8h15-11h50</w:t>
+            </w:r>
+          </w:p>
+        </w:tc>
+      </w:tr>
+      <w:tr>
+        <w:tblPrEx>
+          <w:tblBorders>
+            <w:insideH w:val="single" w:sz="4" w:space="0" w:color="000000"/>
+            <w:insideV w:val="single" w:sz="4" w:space="0" w:color="000000"/>
+          </w:tblBorders>
+        </w:tblPrEx>
+        <w:trPr>
+          <w:gridAfter w:val="1"/>
+          <w:wAfter w:w="157" w:type="dxa"/>
+          <w:trHeight w:val="1723"/>
+        </w:trPr>
+        <w:tc>
+          <w:tcPr>
+            <w:tcW w:w="1122" w:type="dxa"/>
+          </w:tcPr>
+          <w:p>
+            <w:pPr>
+              <w:rPr>
+                <w:rFonts w:ascii="Arial" w:hAnsi="Arial" w:cs="Arial"/>
+                <w:lang w:val="fr-FR"/>
+              </w:rPr>
+            </w:pPr>
+            <w:proofErr w:type="spellStart"/>
+            <w:r>
+              <w:rPr>
+                <w:rFonts w:ascii="Arial" w:hAnsi="Arial" w:cs="Arial"/>
+                <w:lang w:val="fr-FR"/>
+              </w:rPr>
+              <w:t>Butty</w:t>
+            </w:r>
+            <w:proofErr w:type="spellEnd"/>
+            <w:r>
+              <w:rPr>
+                <w:rFonts w:ascii="Arial" w:hAnsi="Arial" w:cs="Arial"/>
+                <w:lang w:val="fr-FR"/>
+              </w:rPr>
+              <w:t xml:space="preserve"> Joé</w:t>
+            </w:r>
+          </w:p>
+        </w:tc>
+        <w:tc>
+          <w:tcPr>
+            <w:tcW w:w="2594" w:type="dxa"/>
+            <w:gridSpan w:val="3"/>
+            <w:vMerge w:val="restart"/>
+            <w:vAlign w:val="center"/>
+          </w:tcPr>
+          <w:p>
+            <w:pPr>
+              <w:rPr>
+                <w:rFonts w:ascii="Arial" w:hAnsi="Arial" w:cs="Arial"/>
+                <w:lang w:val="fr-FR"/>
+              </w:rPr>
+            </w:pPr>
+            <w:r>
+              <w:rPr>
+                <w:rFonts w:ascii="Arial" w:hAnsi="Arial" w:cs="Arial"/>
+                <w:lang w:val="fr-FR"/>
+              </w:rPr>
+              <w:t>Présentation du projet intégré</w:t>
+            </w:r>
+          </w:p>
+          <w:p>
+            <w:pPr>
+              <w:rPr>
+                <w:rFonts w:ascii="Arial" w:hAnsi="Arial" w:cs="Arial"/>
+                <w:lang w:val="fr-FR"/>
+              </w:rPr>
+            </w:pPr>
+            <w:r>
+              <w:rPr>
+                <w:rFonts w:ascii="Arial" w:hAnsi="Arial" w:cs="Arial"/>
+                <w:lang w:val="fr-FR"/>
+              </w:rPr>
+              <w:t>Prise connaissance de la spécification et réunion avec le professeur</w:t>
+            </w:r>
+          </w:p>
+          <w:p>
+            <w:pPr>
+              <w:rPr>
+                <w:rFonts w:ascii="Arial" w:hAnsi="Arial" w:cs="Arial"/>
+                <w:lang w:val="fr-FR"/>
+              </w:rPr>
+            </w:pPr>
+            <w:r>
+              <w:rPr>
+                <w:rFonts w:ascii="Arial" w:hAnsi="Arial" w:cs="Arial"/>
+                <w:lang w:val="fr-FR"/>
+              </w:rPr>
+              <w:t>Discussion du projet et mise en commun des notes prise pendant l’entretient</w:t>
+            </w:r>
+          </w:p>
+          <w:p>
+            <w:pPr>
+              <w:rPr>
+                <w:rFonts w:ascii="Arial" w:hAnsi="Arial" w:cs="Arial"/>
+                <w:lang w:val="fr-FR"/>
+              </w:rPr>
+            </w:pPr>
+            <w:r>
+              <w:rPr>
+                <w:rFonts w:ascii="Arial" w:hAnsi="Arial" w:cs="Arial"/>
+                <w:lang w:val="fr-FR"/>
+              </w:rPr>
+              <w:t>Rédaction de la fiche de suivie</w:t>
+            </w:r>
+          </w:p>
+        </w:tc>
+        <w:tc>
+          <w:tcPr>
+            <w:tcW w:w="1976" w:type="dxa"/>
+          </w:tcPr>
+          <w:p>
+            <w:pPr>
+              <w:rPr>
+                <w:rFonts w:ascii="Arial" w:hAnsi="Arial" w:cs="Arial"/>
+                <w:lang w:val="fr-FR"/>
+              </w:rPr>
+            </w:pPr>
+            <w:r>
+              <w:rPr>
+                <w:rFonts w:ascii="Arial" w:hAnsi="Arial" w:cs="Arial"/>
+                <w:lang w:val="fr-FR"/>
+              </w:rPr>
+              <w:t xml:space="preserve">Discussion / correction de la première partie du Use Case </w:t>
+            </w:r>
+          </w:p>
+        </w:tc>
+        <w:tc>
+          <w:tcPr>
+            <w:tcW w:w="3167" w:type="dxa"/>
+            <w:gridSpan w:val="2"/>
+          </w:tcPr>
+          <w:p>
+            <w:pPr>
+              <w:rPr>
+                <w:rFonts w:ascii="Arial" w:hAnsi="Arial" w:cs="Arial"/>
+                <w:lang w:val="fr-FR"/>
+              </w:rPr>
+            </w:pPr>
+            <w:r>
+              <w:rPr>
+                <w:rFonts w:ascii="Arial" w:hAnsi="Arial" w:cs="Arial"/>
+                <w:lang w:val="fr-FR"/>
+              </w:rPr>
+              <w:t>Rédaction de la fiche</w:t>
+            </w:r>
+          </w:p>
+          <w:p>
+            <w:pPr>
+              <w:rPr>
+                <w:rFonts w:ascii="Arial" w:hAnsi="Arial" w:cs="Arial"/>
+                <w:lang w:val="fr-FR"/>
+              </w:rPr>
+            </w:pPr>
+            <w:r>
+              <w:rPr>
+                <w:rFonts w:ascii="Arial" w:hAnsi="Arial" w:cs="Arial"/>
+                <w:lang w:val="fr-FR"/>
+              </w:rPr>
+              <w:t xml:space="preserve">Réunion avec le groupe pour corriger / discuter </w:t>
+            </w:r>
+            <w:r>
+              <w:rPr>
+                <w:rFonts w:ascii="Arial" w:hAnsi="Arial" w:cs="Arial"/>
+                <w:lang w:val="fr-FR"/>
+              </w:rPr>
+              <w:t xml:space="preserve">des spécifications </w:t>
+            </w:r>
+            <w:r>
+              <w:rPr>
+                <w:rFonts w:ascii="Arial" w:hAnsi="Arial" w:cs="Arial"/>
+                <w:lang w:val="fr-FR"/>
+              </w:rPr>
+              <w:t>et diagrammes</w:t>
+            </w:r>
+          </w:p>
+          <w:p>
+            <w:pPr>
+              <w:rPr>
+                <w:rFonts w:ascii="Arial" w:hAnsi="Arial" w:cs="Arial"/>
+                <w:lang w:val="fr-FR"/>
+              </w:rPr>
+            </w:pPr>
+            <w:bookmarkStart w:id="6" w:name="_GoBack"/>
+            <w:bookmarkEnd w:id="6"/>
+          </w:p>
+        </w:tc>
+      </w:tr>
+      <w:tr>
+        <w:tblPrEx>
+          <w:tblBorders>
+            <w:insideH w:val="single" w:sz="4" w:space="0" w:color="000000"/>
+            <w:insideV w:val="single" w:sz="4" w:space="0" w:color="000000"/>
+          </w:tblBorders>
+        </w:tblPrEx>
+        <w:trPr>
+          <w:gridAfter w:val="1"/>
+          <w:wAfter w:w="157" w:type="dxa"/>
+          <w:trHeight w:val="1666"/>
+        </w:trPr>
+        <w:tc>
+          <w:tcPr>
+            <w:tcW w:w="1122" w:type="dxa"/>
+            <w:tcBorders>
+              <w:top w:val="single" w:sz="4" w:space="0" w:color="000000"/>
+              <w:left w:val="single" w:sz="4" w:space="0" w:color="000000"/>
+              <w:bottom w:val="single" w:sz="4" w:space="0" w:color="000000"/>
+            </w:tcBorders>
+          </w:tcPr>
+          <w:p>
+            <w:pPr>
+              <w:rPr>
+                <w:rFonts w:ascii="Arial" w:hAnsi="Arial" w:cs="Arial"/>
+                <w:lang w:val="fr-FR"/>
+              </w:rPr>
+            </w:pPr>
+            <w:r>
+              <w:rPr>
+                <w:rFonts w:ascii="Arial" w:hAnsi="Arial" w:cs="Arial"/>
+                <w:lang w:val="fr-FR"/>
+              </w:rPr>
+              <w:t>Nicolas Fuchs</w:t>
+            </w:r>
+          </w:p>
+        </w:tc>
+        <w:tc>
+          <w:tcPr>
+            <w:tcW w:w="2594" w:type="dxa"/>
+            <w:gridSpan w:val="3"/>
+            <w:vMerge/>
+          </w:tcPr>
+          <w:p>
+            <w:pPr>
+              <w:rPr>
+                <w:rFonts w:ascii="Arial" w:hAnsi="Arial" w:cs="Arial"/>
+                <w:lang w:val="fr-FR"/>
+              </w:rPr>
+            </w:pPr>
+          </w:p>
+        </w:tc>
+        <w:tc>
+          <w:tcPr>
+            <w:tcW w:w="1976" w:type="dxa"/>
+            <w:tcBorders>
+              <w:top w:val="single" w:sz="4" w:space="0" w:color="000000"/>
+              <w:bottom w:val="single" w:sz="4" w:space="0" w:color="000000"/>
+              <w:right w:val="single" w:sz="4" w:space="0" w:color="000000"/>
+            </w:tcBorders>
+          </w:tcPr>
+          <w:p>
+            <w:pPr>
+              <w:rPr>
+                <w:rFonts w:ascii="Arial" w:hAnsi="Arial" w:cs="Arial"/>
+                <w:lang w:val="fr-FR"/>
+              </w:rPr>
+            </w:pPr>
+            <w:r>
+              <w:rPr>
+                <w:rFonts w:ascii="Arial" w:hAnsi="Arial" w:cs="Arial"/>
+                <w:lang w:val="fr-FR"/>
+              </w:rPr>
+              <w:t>Réalisation d’une première version d’un Use Case</w:t>
+            </w:r>
+          </w:p>
+          <w:p>
+            <w:pPr>
+              <w:rPr>
+                <w:rFonts w:ascii="Arial" w:hAnsi="Arial" w:cs="Arial"/>
+                <w:lang w:val="fr-FR"/>
+              </w:rPr>
+            </w:pPr>
+          </w:p>
+        </w:tc>
+        <w:tc>
+          <w:tcPr>
+            <w:tcW w:w="3167" w:type="dxa"/>
+            <w:gridSpan w:val="2"/>
+            <w:tcBorders>
+              <w:top w:val="single" w:sz="4" w:space="0" w:color="000000"/>
+              <w:left w:val="single" w:sz="4" w:space="0" w:color="000000"/>
+              <w:bottom w:val="single" w:sz="4" w:space="0" w:color="000000"/>
+              <w:right w:val="single" w:sz="4" w:space="0" w:color="000000"/>
+            </w:tcBorders>
+          </w:tcPr>
+          <w:p>
+            <w:pPr>
+              <w:rPr>
+                <w:rFonts w:ascii="Arial" w:hAnsi="Arial" w:cs="Arial"/>
+                <w:lang w:val="fr-FR"/>
+              </w:rPr>
+            </w:pPr>
+            <w:r>
+              <w:rPr>
+                <w:rFonts w:ascii="Arial" w:hAnsi="Arial" w:cs="Arial"/>
+                <w:lang w:val="fr-FR"/>
+              </w:rPr>
+              <w:t>Première esquisse du diagramme d’entité</w:t>
+            </w:r>
+            <w:r>
+              <w:rPr>
+                <w:rFonts w:ascii="Arial" w:hAnsi="Arial" w:cs="Arial"/>
+                <w:lang w:val="fr-FR"/>
+              </w:rPr>
+              <w:t>-Association</w:t>
+            </w:r>
+          </w:p>
+          <w:p>
+            <w:pPr>
+              <w:rPr>
+                <w:rFonts w:ascii="Arial" w:hAnsi="Arial" w:cs="Arial"/>
+                <w:lang w:val="fr-FR"/>
+              </w:rPr>
+            </w:pPr>
+            <w:r>
+              <w:rPr>
+                <w:rFonts w:ascii="Arial" w:hAnsi="Arial" w:cs="Arial"/>
+                <w:lang w:val="fr-FR"/>
+              </w:rPr>
+              <w:t xml:space="preserve">Réunion avec le groupe pour corriger / discuter </w:t>
+            </w:r>
+            <w:r>
+              <w:rPr>
+                <w:rFonts w:ascii="Arial" w:hAnsi="Arial" w:cs="Arial"/>
+                <w:lang w:val="fr-FR"/>
+              </w:rPr>
+              <w:t>des spécifications et diagrammes</w:t>
+            </w:r>
+          </w:p>
+          <w:p>
+            <w:pPr>
+              <w:rPr>
+                <w:rFonts w:ascii="Arial" w:hAnsi="Arial" w:cs="Arial"/>
+                <w:lang w:val="fr-FR"/>
+              </w:rPr>
+            </w:pPr>
+          </w:p>
+        </w:tc>
+      </w:tr>
+      <w:tr>
+        <w:tblPrEx>
+          <w:tblBorders>
+            <w:insideH w:val="single" w:sz="4" w:space="0" w:color="000000"/>
+            <w:insideV w:val="single" w:sz="4" w:space="0" w:color="000000"/>
+          </w:tblBorders>
+        </w:tblPrEx>
+        <w:trPr>
+          <w:gridAfter w:val="1"/>
+          <w:wAfter w:w="157" w:type="dxa"/>
+          <w:trHeight w:val="1666"/>
+        </w:trPr>
+        <w:tc>
+          <w:tcPr>
+            <w:tcW w:w="1122" w:type="dxa"/>
+            <w:tcBorders>
+              <w:top w:val="single" w:sz="4" w:space="0" w:color="000000"/>
+              <w:left w:val="single" w:sz="4" w:space="0" w:color="000000"/>
+              <w:bottom w:val="single" w:sz="4" w:space="0" w:color="000000"/>
+            </w:tcBorders>
+          </w:tcPr>
+          <w:p>
+            <w:pPr>
+              <w:rPr>
+                <w:rFonts w:ascii="Arial" w:hAnsi="Arial" w:cs="Arial"/>
+                <w:lang w:val="fr-FR"/>
+              </w:rPr>
+            </w:pPr>
+            <w:r>
+              <w:rPr>
+                <w:rFonts w:ascii="Arial" w:hAnsi="Arial" w:cs="Arial"/>
+                <w:lang w:val="fr-FR"/>
+              </w:rPr>
+              <w:t xml:space="preserve">Rial Jonathan </w:t>
+            </w:r>
+          </w:p>
+        </w:tc>
+        <w:tc>
+          <w:tcPr>
+            <w:tcW w:w="2594" w:type="dxa"/>
+            <w:gridSpan w:val="3"/>
+            <w:vMerge/>
+            <w:tcBorders>
+              <w:bottom w:val="single" w:sz="4" w:space="0" w:color="000000"/>
+            </w:tcBorders>
+          </w:tcPr>
+          <w:p>
+            <w:pPr>
+              <w:rPr>
+                <w:rFonts w:ascii="Arial" w:hAnsi="Arial" w:cs="Arial"/>
+                <w:lang w:val="fr-FR"/>
+              </w:rPr>
+            </w:pPr>
+          </w:p>
+        </w:tc>
+        <w:tc>
+          <w:tcPr>
+            <w:tcW w:w="1976" w:type="dxa"/>
+            <w:tcBorders>
+              <w:top w:val="single" w:sz="4" w:space="0" w:color="000000"/>
+              <w:bottom w:val="single" w:sz="4" w:space="0" w:color="000000"/>
+              <w:right w:val="single" w:sz="4" w:space="0" w:color="000000"/>
+            </w:tcBorders>
+          </w:tcPr>
+          <w:p>
+            <w:pPr>
+              <w:rPr>
+                <w:rFonts w:ascii="Arial" w:hAnsi="Arial" w:cs="Arial"/>
+                <w:lang w:val="fr-FR"/>
+              </w:rPr>
+            </w:pPr>
+            <w:r>
+              <w:rPr>
+                <w:rFonts w:ascii="Arial" w:hAnsi="Arial" w:cs="Arial"/>
+                <w:lang w:val="fr-FR"/>
+              </w:rPr>
+              <w:t>Recherche sur les technologies existantes pour Java EE</w:t>
+            </w:r>
+          </w:p>
+          <w:p>
+            <w:pPr>
+              <w:rPr>
+                <w:rFonts w:ascii="Arial" w:hAnsi="Arial" w:cs="Arial"/>
+                <w:lang w:val="fr-FR"/>
+              </w:rPr>
+            </w:pPr>
+          </w:p>
+        </w:tc>
+        <w:tc>
+          <w:tcPr>
+            <w:tcW w:w="3167" w:type="dxa"/>
+            <w:gridSpan w:val="2"/>
+            <w:tcBorders>
+              <w:top w:val="single" w:sz="4" w:space="0" w:color="000000"/>
+              <w:left w:val="single" w:sz="4" w:space="0" w:color="000000"/>
+              <w:bottom w:val="single" w:sz="4" w:space="0" w:color="000000"/>
+              <w:right w:val="single" w:sz="4" w:space="0" w:color="000000"/>
+            </w:tcBorders>
+          </w:tcPr>
+          <w:p>
+            <w:pPr>
+              <w:rPr>
+                <w:rFonts w:ascii="Arial" w:hAnsi="Arial" w:cs="Arial"/>
+                <w:lang w:val="fr-FR"/>
+              </w:rPr>
+            </w:pPr>
+            <w:r>
+              <w:rPr>
+                <w:rFonts w:ascii="Arial" w:hAnsi="Arial" w:cs="Arial"/>
+                <w:lang w:val="fr-FR"/>
+              </w:rPr>
+              <w:t>Recherche sur les technologies</w:t>
+            </w:r>
+          </w:p>
+          <w:p>
+            <w:pPr>
+              <w:rPr>
+                <w:rFonts w:ascii="Arial" w:hAnsi="Arial" w:cs="Arial"/>
+                <w:lang w:val="fr-FR"/>
+              </w:rPr>
+            </w:pPr>
+            <w:r>
+              <w:rPr>
+                <w:rFonts w:ascii="Arial" w:hAnsi="Arial" w:cs="Arial"/>
+                <w:lang w:val="fr-FR"/>
+              </w:rPr>
+              <w:t xml:space="preserve">Réunion avec le groupe pour corriger / discuter des spécifications </w:t>
+            </w:r>
+            <w:r>
+              <w:rPr>
+                <w:rFonts w:ascii="Arial" w:hAnsi="Arial" w:cs="Arial"/>
+                <w:lang w:val="fr-FR"/>
+              </w:rPr>
+              <w:t>et diagrammes</w:t>
+            </w:r>
+          </w:p>
+          <w:p>
+            <w:pPr>
+              <w:rPr>
+                <w:rFonts w:ascii="Arial" w:hAnsi="Arial" w:cs="Arial"/>
+                <w:lang w:val="fr-FR"/>
+              </w:rPr>
+            </w:pPr>
+          </w:p>
+        </w:tc>
+      </w:tr>
+      <w:tr>
+        <w:tblPrEx>
+          <w:tblBorders>
+            <w:insideH w:val="single" w:sz="4" w:space="0" w:color="000000"/>
+            <w:insideV w:val="single" w:sz="4" w:space="0" w:color="000000"/>
+          </w:tblBorders>
+        </w:tblPrEx>
+        <w:trPr>
+          <w:gridAfter w:val="1"/>
+          <w:wAfter w:w="157" w:type="dxa"/>
+        </w:trPr>
+        <w:tc>
+          <w:tcPr>
+            <w:tcW w:w="8859" w:type="dxa"/>
+            <w:gridSpan w:val="7"/>
+          </w:tcPr>
+          <w:p>
+            <w:pPr>
+              <w:rPr>
+                <w:rFonts w:ascii="Arial" w:hAnsi="Arial" w:cs="Arial"/>
+                <w:lang w:val="fr-FR"/>
+              </w:rPr>
+            </w:pPr>
+            <w:r>
+              <w:rPr>
+                <w:rFonts w:ascii="Arial" w:hAnsi="Arial" w:cs="Arial"/>
+                <w:b/>
+                <w:sz w:val="32"/>
+                <w:lang w:val="fr-FR"/>
+              </w:rPr>
+              <w:t>Niveau de la collaboration dans le groupe</w:t>
+            </w:r>
+          </w:p>
+        </w:tc>
+      </w:tr>
+      <w:tr>
+        <w:tblPrEx>
+          <w:tblBorders>
+            <w:insideH w:val="single" w:sz="4" w:space="0" w:color="000000"/>
+            <w:insideV w:val="single" w:sz="4" w:space="0" w:color="000000"/>
+          </w:tblBorders>
+        </w:tblPrEx>
+        <w:trPr>
+          <w:gridAfter w:val="1"/>
+          <w:wAfter w:w="157" w:type="dxa"/>
+        </w:trPr>
+        <w:tc>
+          <w:tcPr>
+            <w:tcW w:w="3166" w:type="dxa"/>
+            <w:gridSpan w:val="3"/>
+          </w:tcPr>
+          <w:p>
+            <w:pPr>
+              <w:rPr>
+                <w:rFonts w:ascii="Arial" w:hAnsi="Arial" w:cs="Arial"/>
+                <w:lang w:val="fr-FR"/>
+              </w:rPr>
+            </w:pPr>
+            <w:r>
+              <w:rPr>
+                <w:rFonts w:ascii="Arial" w:hAnsi="Arial" w:cs="Arial"/>
+                <w:sz w:val="36"/>
+                <w:szCs w:val="36"/>
+                <w:lang w:val="fr-FR"/>
+              </w:rPr>
+              <w:t>□</w:t>
+            </w:r>
+            <w:r>
+              <w:rPr>
+                <w:rFonts w:ascii="Arial" w:hAnsi="Arial" w:cs="Arial"/>
+                <w:lang w:val="fr-FR"/>
+              </w:rPr>
+              <w:t xml:space="preserve"> Bon  </w:t>
+            </w:r>
+          </w:p>
+        </w:tc>
+        <w:tc>
+          <w:tcPr>
+            <w:tcW w:w="2833" w:type="dxa"/>
+            <w:gridSpan w:val="3"/>
+          </w:tcPr>
+          <w:p>
+            <w:pPr>
+              <w:rPr>
+                <w:rFonts w:ascii="Arial" w:hAnsi="Arial" w:cs="Arial"/>
+                <w:lang w:val="fr-FR"/>
+              </w:rPr>
+            </w:pPr>
+            <w:r>
+              <w:rPr>
+                <w:rFonts w:ascii="Arial" w:hAnsi="Arial" w:cs="Arial"/>
+                <w:sz w:val="36"/>
+                <w:szCs w:val="36"/>
+                <w:lang w:val="fr-FR"/>
+              </w:rPr>
+              <w:t xml:space="preserve">□ </w:t>
+            </w:r>
+            <w:r>
+              <w:rPr>
+                <w:rFonts w:ascii="Arial" w:hAnsi="Arial" w:cs="Arial"/>
+                <w:lang w:val="fr-FR"/>
+              </w:rPr>
+              <w:t>Moyen</w:t>
+            </w:r>
+          </w:p>
+        </w:tc>
+        <w:tc>
+          <w:tcPr>
+            <w:tcW w:w="2860" w:type="dxa"/>
+          </w:tcPr>
+          <w:p>
+            <w:pPr>
+              <w:rPr>
+                <w:rFonts w:ascii="Arial" w:hAnsi="Arial" w:cs="Arial"/>
+                <w:lang w:val="fr-FR"/>
+              </w:rPr>
+            </w:pPr>
+            <w:r>
+              <w:rPr>
+                <w:rFonts w:ascii="Arial" w:hAnsi="Arial" w:cs="Arial"/>
+                <w:sz w:val="36"/>
+                <w:szCs w:val="36"/>
+                <w:lang w:val="fr-FR"/>
+              </w:rPr>
+              <w:t xml:space="preserve">□ </w:t>
+            </w:r>
+            <w:r>
+              <w:rPr>
+                <w:rFonts w:ascii="Arial" w:hAnsi="Arial" w:cs="Arial"/>
+                <w:lang w:val="fr-FR"/>
+              </w:rPr>
+              <w:t>Mauvais</w:t>
+            </w:r>
+          </w:p>
+        </w:tc>
+      </w:tr>
+      <w:tr>
+        <w:tblPrEx>
+          <w:tblBorders>
+            <w:insideH w:val="single" w:sz="4" w:space="0" w:color="000000"/>
+            <w:insideV w:val="single" w:sz="4" w:space="0" w:color="000000"/>
+          </w:tblBorders>
+        </w:tblPrEx>
+        <w:trPr>
+          <w:gridAfter w:val="1"/>
+          <w:wAfter w:w="157" w:type="dxa"/>
+        </w:trPr>
+        <w:tc>
+          <w:tcPr>
+            <w:tcW w:w="1887" w:type="dxa"/>
+            <w:gridSpan w:val="2"/>
+          </w:tcPr>
+          <w:p>
+            <w:pPr>
+              <w:rPr>
+                <w:rFonts w:ascii="Arial" w:hAnsi="Arial" w:cs="Arial"/>
+                <w:lang w:val="fr-FR"/>
+              </w:rPr>
+            </w:pPr>
+            <w:r>
+              <w:rPr>
+                <w:rFonts w:ascii="Arial" w:hAnsi="Arial" w:cs="Arial"/>
+                <w:lang w:val="fr-FR"/>
+              </w:rPr>
+              <w:t>Commentaires</w:t>
+            </w:r>
+          </w:p>
+        </w:tc>
+        <w:tc>
+          <w:tcPr>
+            <w:tcW w:w="6972" w:type="dxa"/>
+            <w:gridSpan w:val="5"/>
+          </w:tcPr>
+          <w:p>
+            <w:pPr>
+              <w:rPr>
+                <w:rFonts w:ascii="Arial" w:hAnsi="Arial" w:cs="Arial"/>
+                <w:lang w:val="fr-FR"/>
+              </w:rPr>
+            </w:pPr>
+            <w:r>
+              <w:rPr>
+                <w:rFonts w:ascii="Arial" w:hAnsi="Arial" w:cs="Arial"/>
+                <w:lang w:val="fr-FR"/>
+              </w:rPr>
+              <w:t>Bonne entente permettant de bien discuter des choix et des différentes visions de chaque membre du groupe.</w:t>
+            </w:r>
+          </w:p>
+          <w:p>
+            <w:pPr>
+              <w:rPr>
+                <w:rFonts w:ascii="Arial" w:hAnsi="Arial" w:cs="Arial"/>
+                <w:lang w:val="fr-FR"/>
+              </w:rPr>
+            </w:pPr>
+          </w:p>
+        </w:tc>
+      </w:tr>
+      <w:tr>
+        <w:tblPrEx>
+          <w:tblBorders>
+            <w:insideH w:val="single" w:sz="4" w:space="0" w:color="000000"/>
+            <w:insideV w:val="single" w:sz="4" w:space="0" w:color="000000"/>
+          </w:tblBorders>
+        </w:tblPrEx>
+        <w:trPr>
+          <w:gridAfter w:val="1"/>
+          <w:wAfter w:w="157" w:type="dxa"/>
+        </w:trPr>
+        <w:tc>
+          <w:tcPr>
+            <w:tcW w:w="1887" w:type="dxa"/>
+            <w:gridSpan w:val="2"/>
+            <w:tcBorders>
+              <w:top w:val="single" w:sz="4" w:space="0" w:color="000000"/>
+              <w:left w:val="single" w:sz="4" w:space="0" w:color="000000"/>
+              <w:bottom w:val="single" w:sz="4" w:space="0" w:color="000000"/>
+              <w:right w:val="single" w:sz="4" w:space="0" w:color="000000"/>
+            </w:tcBorders>
+          </w:tcPr>
+          <w:p>
+            <w:pPr>
+              <w:rPr>
+                <w:rFonts w:ascii="Arial" w:hAnsi="Arial" w:cs="Arial"/>
+                <w:lang w:val="fr-FR"/>
+              </w:rPr>
+            </w:pPr>
+            <w:r>
+              <w:rPr>
+                <w:rFonts w:ascii="Arial" w:hAnsi="Arial" w:cs="Arial"/>
+                <w:lang w:val="fr-FR"/>
+              </w:rPr>
+              <w:t>Signatures des participants</w:t>
+            </w:r>
+          </w:p>
+        </w:tc>
+        <w:tc>
+          <w:tcPr>
+            <w:tcW w:w="6972" w:type="dxa"/>
+            <w:gridSpan w:val="5"/>
+            <w:tcBorders>
+              <w:top w:val="single" w:sz="4" w:space="0" w:color="000000"/>
+              <w:left w:val="single" w:sz="4" w:space="0" w:color="000000"/>
+              <w:bottom w:val="single" w:sz="4" w:space="0" w:color="000000"/>
+              <w:right w:val="single" w:sz="4" w:space="0" w:color="000000"/>
+            </w:tcBorders>
+          </w:tcPr>
+          <w:p>
+            <w:pPr>
+              <w:rPr>
+                <w:rFonts w:ascii="Arial" w:hAnsi="Arial" w:cs="Arial"/>
+                <w:lang w:val="fr-FR"/>
+              </w:rPr>
+            </w:pPr>
           </w:p>
           <w:p>
             <w:pPr>
@@ -692,6 +1822,14 @@
         <w:jc w:val="both"/>
         <w:rPr>
           <w:lang w:val="fr-FR"/>
+        </w:rPr>
+      </w:pPr>
+    </w:p>
+    <w:p>
+      <w:pPr>
+        <w:jc w:val="both"/>
+        <w:rPr>
+          <w:lang w:val="fr-CH"/>
         </w:rPr>
       </w:pPr>
     </w:p>
@@ -708,7 +1846,7 @@
 </file>
 
 <file path=word/endnotes.xml><?xml version="1.0" encoding="utf-8"?>
-<w:endnotes xmlns:wpc="http://schemas.microsoft.com/office/word/2010/wordprocessingCanvas" xmlns:mc="http://schemas.openxmlformats.org/markup-compatibility/2006" xmlns:o="urn:schemas-microsoft-com:office:office" xmlns:r="http://schemas.openxmlformats.org/officeDocument/2006/relationships" xmlns:m="http://schemas.openxmlformats.org/officeDocument/2006/math" xmlns:v="urn:schemas-microsoft-com:vml" xmlns:wp14="http://schemas.microsoft.com/office/word/2010/wordprocessingDrawing" xmlns:wp="http://schemas.openxmlformats.org/drawingml/2006/wordprocessingDrawing" xmlns:w10="urn:schemas-microsoft-com:office:word" xmlns:w="http://schemas.openxmlformats.org/wordprocessingml/2006/main" xmlns:w14="http://schemas.microsoft.com/office/word/2010/wordml" xmlns:w15="http://schemas.microsoft.com/office/word/2012/wordml" xmlns:wpg="http://schemas.microsoft.com/office/word/2010/wordprocessingGroup" xmlns:wpi="http://schemas.microsoft.com/office/word/2010/wordprocessingInk" xmlns:wne="http://schemas.microsoft.com/office/word/2006/wordml" xmlns:wps="http://schemas.microsoft.com/office/word/2010/wordprocessingShape" mc:Ignorable="w14 w15 wp14">
+<w:endnotes xmlns:wpc="http://schemas.microsoft.com/office/word/2010/wordprocessingCanvas" xmlns:mo="http://schemas.microsoft.com/office/mac/office/2008/main" xmlns:mc="http://schemas.openxmlformats.org/markup-compatibility/2006" xmlns:mv="urn:schemas-microsoft-com:mac:vml" xmlns:o="urn:schemas-microsoft-com:office:office" xmlns:r="http://schemas.openxmlformats.org/officeDocument/2006/relationships" xmlns:m="http://schemas.openxmlformats.org/officeDocument/2006/math" xmlns:v="urn:schemas-microsoft-com:vml" xmlns:wp14="http://schemas.microsoft.com/office/word/2010/wordprocessingDrawing" xmlns:wp="http://schemas.openxmlformats.org/drawingml/2006/wordprocessingDrawing" xmlns:w10="urn:schemas-microsoft-com:office:word" xmlns:w="http://schemas.openxmlformats.org/wordprocessingml/2006/main" xmlns:w14="http://schemas.microsoft.com/office/word/2010/wordml" xmlns:w15="http://schemas.microsoft.com/office/word/2012/wordml" xmlns:wpg="http://schemas.microsoft.com/office/word/2010/wordprocessingGroup" xmlns:wpi="http://schemas.microsoft.com/office/word/2010/wordprocessingInk" xmlns:wne="http://schemas.microsoft.com/office/word/2006/wordml" xmlns:wps="http://schemas.microsoft.com/office/word/2010/wordprocessingShape" mc:Ignorable="w14 w15 wp14">
   <w:endnote w:type="separator" w:id="-1">
     <w:p>
       <w:pPr>
@@ -733,7 +1871,7 @@
 </file>
 
 <file path=word/footer1.xml><?xml version="1.0" encoding="utf-8"?>
-<w:ftr xmlns:wpc="http://schemas.microsoft.com/office/word/2010/wordprocessingCanvas" xmlns:mc="http://schemas.openxmlformats.org/markup-compatibility/2006" xmlns:o="urn:schemas-microsoft-com:office:office" xmlns:r="http://schemas.openxmlformats.org/officeDocument/2006/relationships" xmlns:m="http://schemas.openxmlformats.org/officeDocument/2006/math" xmlns:v="urn:schemas-microsoft-com:vml" xmlns:wp14="http://schemas.microsoft.com/office/word/2010/wordprocessingDrawing" xmlns:wp="http://schemas.openxmlformats.org/drawingml/2006/wordprocessingDrawing" xmlns:w10="urn:schemas-microsoft-com:office:word" xmlns:w="http://schemas.openxmlformats.org/wordprocessingml/2006/main" xmlns:w14="http://schemas.microsoft.com/office/word/2010/wordml" xmlns:w15="http://schemas.microsoft.com/office/word/2012/wordml" xmlns:wpg="http://schemas.microsoft.com/office/word/2010/wordprocessingGroup" xmlns:wpi="http://schemas.microsoft.com/office/word/2010/wordprocessingInk" xmlns:wne="http://schemas.microsoft.com/office/word/2006/wordml" xmlns:wps="http://schemas.microsoft.com/office/word/2010/wordprocessingShape" mc:Ignorable="w14 w15 wp14">
+<w:ftr xmlns:wpc="http://schemas.microsoft.com/office/word/2010/wordprocessingCanvas" xmlns:mo="http://schemas.microsoft.com/office/mac/office/2008/main" xmlns:mc="http://schemas.openxmlformats.org/markup-compatibility/2006" xmlns:mv="urn:schemas-microsoft-com:mac:vml" xmlns:o="urn:schemas-microsoft-com:office:office" xmlns:r="http://schemas.openxmlformats.org/officeDocument/2006/relationships" xmlns:m="http://schemas.openxmlformats.org/officeDocument/2006/math" xmlns:v="urn:schemas-microsoft-com:vml" xmlns:wp14="http://schemas.microsoft.com/office/word/2010/wordprocessingDrawing" xmlns:wp="http://schemas.openxmlformats.org/drawingml/2006/wordprocessingDrawing" xmlns:w10="urn:schemas-microsoft-com:office:word" xmlns:w="http://schemas.openxmlformats.org/wordprocessingml/2006/main" xmlns:w14="http://schemas.microsoft.com/office/word/2010/wordml" xmlns:w15="http://schemas.microsoft.com/office/word/2012/wordml" xmlns:wpg="http://schemas.microsoft.com/office/word/2010/wordprocessingGroup" xmlns:wpi="http://schemas.microsoft.com/office/word/2010/wordprocessingInk" xmlns:wne="http://schemas.microsoft.com/office/word/2006/wordml" xmlns:wps="http://schemas.microsoft.com/office/word/2010/wordprocessingShape" mc:Ignorable="w14 w15 wp14">
   <w:p>
     <w:pPr>
       <w:pStyle w:val="Pieddepage"/>
@@ -771,7 +1909,7 @@
 </file>
 
 <file path=word/footer2.xml><?xml version="1.0" encoding="utf-8"?>
-<w:ftr xmlns:wpc="http://schemas.microsoft.com/office/word/2010/wordprocessingCanvas" xmlns:mc="http://schemas.openxmlformats.org/markup-compatibility/2006" xmlns:o="urn:schemas-microsoft-com:office:office" xmlns:r="http://schemas.openxmlformats.org/officeDocument/2006/relationships" xmlns:m="http://schemas.openxmlformats.org/officeDocument/2006/math" xmlns:v="urn:schemas-microsoft-com:vml" xmlns:wp14="http://schemas.microsoft.com/office/word/2010/wordprocessingDrawing" xmlns:wp="http://schemas.openxmlformats.org/drawingml/2006/wordprocessingDrawing" xmlns:w10="urn:schemas-microsoft-com:office:word" xmlns:w="http://schemas.openxmlformats.org/wordprocessingml/2006/main" xmlns:w14="http://schemas.microsoft.com/office/word/2010/wordml" xmlns:w15="http://schemas.microsoft.com/office/word/2012/wordml" xmlns:wpg="http://schemas.microsoft.com/office/word/2010/wordprocessingGroup" xmlns:wpi="http://schemas.microsoft.com/office/word/2010/wordprocessingInk" xmlns:wne="http://schemas.microsoft.com/office/word/2006/wordml" xmlns:wps="http://schemas.microsoft.com/office/word/2010/wordprocessingShape" mc:Ignorable="w14 w15 wp14">
+<w:ftr xmlns:wpc="http://schemas.microsoft.com/office/word/2010/wordprocessingCanvas" xmlns:mo="http://schemas.microsoft.com/office/mac/office/2008/main" xmlns:mc="http://schemas.openxmlformats.org/markup-compatibility/2006" xmlns:mv="urn:schemas-microsoft-com:mac:vml" xmlns:o="urn:schemas-microsoft-com:office:office" xmlns:r="http://schemas.openxmlformats.org/officeDocument/2006/relationships" xmlns:m="http://schemas.openxmlformats.org/officeDocument/2006/math" xmlns:v="urn:schemas-microsoft-com:vml" xmlns:wp14="http://schemas.microsoft.com/office/word/2010/wordprocessingDrawing" xmlns:wp="http://schemas.openxmlformats.org/drawingml/2006/wordprocessingDrawing" xmlns:w10="urn:schemas-microsoft-com:office:word" xmlns:w="http://schemas.openxmlformats.org/wordprocessingml/2006/main" xmlns:w14="http://schemas.microsoft.com/office/word/2010/wordml" xmlns:w15="http://schemas.microsoft.com/office/word/2012/wordml" xmlns:wpg="http://schemas.microsoft.com/office/word/2010/wordprocessingGroup" xmlns:wpi="http://schemas.microsoft.com/office/word/2010/wordprocessingInk" xmlns:wne="http://schemas.microsoft.com/office/word/2006/wordml" xmlns:wps="http://schemas.microsoft.com/office/word/2010/wordprocessingShape" mc:Ignorable="w14 w15 wp14">
   <w:p>
     <w:pPr>
       <w:pStyle w:val="Pieddepage"/>
@@ -838,7 +1976,7 @@
 </file>
 
 <file path=word/footnotes.xml><?xml version="1.0" encoding="utf-8"?>
-<w:footnotes xmlns:wpc="http://schemas.microsoft.com/office/word/2010/wordprocessingCanvas" xmlns:mc="http://schemas.openxmlformats.org/markup-compatibility/2006" xmlns:o="urn:schemas-microsoft-com:office:office" xmlns:r="http://schemas.openxmlformats.org/officeDocument/2006/relationships" xmlns:m="http://schemas.openxmlformats.org/officeDocument/2006/math" xmlns:v="urn:schemas-microsoft-com:vml" xmlns:wp14="http://schemas.microsoft.com/office/word/2010/wordprocessingDrawing" xmlns:wp="http://schemas.openxmlformats.org/drawingml/2006/wordprocessingDrawing" xmlns:w10="urn:schemas-microsoft-com:office:word" xmlns:w="http://schemas.openxmlformats.org/wordprocessingml/2006/main" xmlns:w14="http://schemas.microsoft.com/office/word/2010/wordml" xmlns:w15="http://schemas.microsoft.com/office/word/2012/wordml" xmlns:wpg="http://schemas.microsoft.com/office/word/2010/wordprocessingGroup" xmlns:wpi="http://schemas.microsoft.com/office/word/2010/wordprocessingInk" xmlns:wne="http://schemas.microsoft.com/office/word/2006/wordml" xmlns:wps="http://schemas.microsoft.com/office/word/2010/wordprocessingShape" mc:Ignorable="w14 w15 wp14">
+<w:footnotes xmlns:wpc="http://schemas.microsoft.com/office/word/2010/wordprocessingCanvas" xmlns:mo="http://schemas.microsoft.com/office/mac/office/2008/main" xmlns:mc="http://schemas.openxmlformats.org/markup-compatibility/2006" xmlns:mv="urn:schemas-microsoft-com:mac:vml" xmlns:o="urn:schemas-microsoft-com:office:office" xmlns:r="http://schemas.openxmlformats.org/officeDocument/2006/relationships" xmlns:m="http://schemas.openxmlformats.org/officeDocument/2006/math" xmlns:v="urn:schemas-microsoft-com:vml" xmlns:wp14="http://schemas.microsoft.com/office/word/2010/wordprocessingDrawing" xmlns:wp="http://schemas.openxmlformats.org/drawingml/2006/wordprocessingDrawing" xmlns:w10="urn:schemas-microsoft-com:office:word" xmlns:w="http://schemas.openxmlformats.org/wordprocessingml/2006/main" xmlns:w14="http://schemas.microsoft.com/office/word/2010/wordml" xmlns:w15="http://schemas.microsoft.com/office/word/2012/wordml" xmlns:wpg="http://schemas.microsoft.com/office/word/2010/wordprocessingGroup" xmlns:wpi="http://schemas.microsoft.com/office/word/2010/wordprocessingInk" xmlns:wne="http://schemas.microsoft.com/office/word/2006/wordml" xmlns:wps="http://schemas.microsoft.com/office/word/2010/wordprocessingShape" mc:Ignorable="w14 w15 wp14">
   <w:footnote w:type="separator" w:id="-1">
     <w:p>
       <w:pPr>
@@ -863,7 +2001,7 @@
 </file>
 
 <file path=word/header1.xml><?xml version="1.0" encoding="utf-8"?>
-<w:hdr xmlns:wpc="http://schemas.microsoft.com/office/word/2010/wordprocessingCanvas" xmlns:mc="http://schemas.openxmlformats.org/markup-compatibility/2006" xmlns:o="urn:schemas-microsoft-com:office:office" xmlns:r="http://schemas.openxmlformats.org/officeDocument/2006/relationships" xmlns:m="http://schemas.openxmlformats.org/officeDocument/2006/math" xmlns:v="urn:schemas-microsoft-com:vml" xmlns:wp14="http://schemas.microsoft.com/office/word/2010/wordprocessingDrawing" xmlns:wp="http://schemas.openxmlformats.org/drawingml/2006/wordprocessingDrawing" xmlns:w10="urn:schemas-microsoft-com:office:word" xmlns:w="http://schemas.openxmlformats.org/wordprocessingml/2006/main" xmlns:w14="http://schemas.microsoft.com/office/word/2010/wordml" xmlns:w15="http://schemas.microsoft.com/office/word/2012/wordml" xmlns:wpg="http://schemas.microsoft.com/office/word/2010/wordprocessingGroup" xmlns:wpi="http://schemas.microsoft.com/office/word/2010/wordprocessingInk" xmlns:wne="http://schemas.microsoft.com/office/word/2006/wordml" xmlns:wps="http://schemas.microsoft.com/office/word/2010/wordprocessingShape" mc:Ignorable="w14 w15 wp14">
+<w:hdr xmlns:wpc="http://schemas.microsoft.com/office/word/2010/wordprocessingCanvas" xmlns:mo="http://schemas.microsoft.com/office/mac/office/2008/main" xmlns:mc="http://schemas.openxmlformats.org/markup-compatibility/2006" xmlns:mv="urn:schemas-microsoft-com:mac:vml" xmlns:o="urn:schemas-microsoft-com:office:office" xmlns:r="http://schemas.openxmlformats.org/officeDocument/2006/relationships" xmlns:m="http://schemas.openxmlformats.org/officeDocument/2006/math" xmlns:v="urn:schemas-microsoft-com:vml" xmlns:wp14="http://schemas.microsoft.com/office/word/2010/wordprocessingDrawing" xmlns:wp="http://schemas.openxmlformats.org/drawingml/2006/wordprocessingDrawing" xmlns:w10="urn:schemas-microsoft-com:office:word" xmlns:w="http://schemas.openxmlformats.org/wordprocessingml/2006/main" xmlns:w14="http://schemas.microsoft.com/office/word/2010/wordml" xmlns:w15="http://schemas.microsoft.com/office/word/2012/wordml" xmlns:wpg="http://schemas.microsoft.com/office/word/2010/wordprocessingGroup" xmlns:wpi="http://schemas.microsoft.com/office/word/2010/wordprocessingInk" xmlns:wne="http://schemas.microsoft.com/office/word/2006/wordml" xmlns:wps="http://schemas.microsoft.com/office/word/2010/wordprocessingShape" mc:Ignorable="w14 w15 wp14">
   <w:p>
     <w:pPr>
       <w:pStyle w:val="Pieddepage"/>
@@ -978,7 +2116,7 @@
 </file>
 
 <file path=word/numbering.xml><?xml version="1.0" encoding="utf-8"?>
-<w:numbering xmlns:wpc="http://schemas.microsoft.com/office/word/2010/wordprocessingCanvas" xmlns:mc="http://schemas.openxmlformats.org/markup-compatibility/2006" xmlns:o="urn:schemas-microsoft-com:office:office" xmlns:r="http://schemas.openxmlformats.org/officeDocument/2006/relationships" xmlns:m="http://schemas.openxmlformats.org/officeDocument/2006/math" xmlns:v="urn:schemas-microsoft-com:vml" xmlns:wp14="http://schemas.microsoft.com/office/word/2010/wordprocessingDrawing" xmlns:wp="http://schemas.openxmlformats.org/drawingml/2006/wordprocessingDrawing" xmlns:w10="urn:schemas-microsoft-com:office:word" xmlns:w="http://schemas.openxmlformats.org/wordprocessingml/2006/main" xmlns:w14="http://schemas.microsoft.com/office/word/2010/wordml" xmlns:w15="http://schemas.microsoft.com/office/word/2012/wordml" xmlns:wpg="http://schemas.microsoft.com/office/word/2010/wordprocessingGroup" xmlns:wpi="http://schemas.microsoft.com/office/word/2010/wordprocessingInk" xmlns:wne="http://schemas.microsoft.com/office/word/2006/wordml" xmlns:wps="http://schemas.microsoft.com/office/word/2010/wordprocessingShape" mc:Ignorable="w14 w15 wp14">
+<w:numbering xmlns:wpc="http://schemas.microsoft.com/office/word/2010/wordprocessingCanvas" xmlns:mo="http://schemas.microsoft.com/office/mac/office/2008/main" xmlns:mc="http://schemas.openxmlformats.org/markup-compatibility/2006" xmlns:mv="urn:schemas-microsoft-com:mac:vml" xmlns:o="urn:schemas-microsoft-com:office:office" xmlns:r="http://schemas.openxmlformats.org/officeDocument/2006/relationships" xmlns:m="http://schemas.openxmlformats.org/officeDocument/2006/math" xmlns:v="urn:schemas-microsoft-com:vml" xmlns:wp14="http://schemas.microsoft.com/office/word/2010/wordprocessingDrawing" xmlns:wp="http://schemas.openxmlformats.org/drawingml/2006/wordprocessingDrawing" xmlns:w10="urn:schemas-microsoft-com:office:word" xmlns:w="http://schemas.openxmlformats.org/wordprocessingml/2006/main" xmlns:w14="http://schemas.microsoft.com/office/word/2010/wordml" xmlns:w15="http://schemas.microsoft.com/office/word/2012/wordml" xmlns:wpg="http://schemas.microsoft.com/office/word/2010/wordprocessingGroup" xmlns:wpi="http://schemas.microsoft.com/office/word/2010/wordprocessingInk" xmlns:wne="http://schemas.microsoft.com/office/word/2006/wordml" xmlns:wps="http://schemas.microsoft.com/office/word/2010/wordprocessingShape" mc:Ignorable="w14 w15 wp14">
   <w:abstractNum w:abstractNumId="0">
     <w:nsid w:val="0EAA4A93"/>
     <w:multiLevelType w:val="hybridMultilevel"/>
@@ -2094,7 +3232,7 @@
       </w:pPr>
     </w:pPrDefault>
   </w:docDefaults>
-  <w:latentStyles w:defLockedState="0" w:defUIPriority="99" w:defSemiHidden="0" w:defUnhideWhenUsed="0" w:defQFormat="0" w:count="371">
+  <w:latentStyles w:defLockedState="0" w:defUIPriority="99" w:defSemiHidden="0" w:defUnhideWhenUsed="0" w:defQFormat="0" w:count="380">
     <w:lsdException w:name="Normal" w:uiPriority="0" w:qFormat="1"/>
     <w:lsdException w:name="heading 1" w:uiPriority="9" w:qFormat="1"/>
     <w:lsdException w:name="heading 2" w:semiHidden="1" w:uiPriority="9" w:unhideWhenUsed="1" w:qFormat="1"/>
@@ -3043,7 +4181,7 @@
       <w:bCs/>
     </w:rPr>
   </w:style>
-  <w:style w:type="character" w:styleId="Accentuation">
+  <w:style w:type="character" w:styleId="Emphase">
     <w:name w:val="Emphasis"/>
     <w:basedOn w:val="Policepardfaut"/>
     <w:uiPriority w:val="20"/>
@@ -3071,7 +4209,7 @@
     <w:uiPriority w:val="1"/>
     <w:rsid w:val="00492BEA"/>
   </w:style>
-  <w:style w:type="paragraph" w:styleId="Paragraphedeliste">
+  <w:style w:type="paragraph" w:styleId="Pardeliste">
     <w:name w:val="List Paragraph"/>
     <w:basedOn w:val="Normal"/>
     <w:uiPriority w:val="34"/>
@@ -3198,7 +4336,7 @@
       <w:u w:val="single"/>
     </w:rPr>
   </w:style>
-  <w:style w:type="character" w:styleId="Titredulivre">
+  <w:style w:type="character" w:styleId="Titredelivre">
     <w:name w:val="Book Title"/>
     <w:basedOn w:val="Policepardfaut"/>
     <w:uiPriority w:val="33"/>
@@ -3432,6 +4570,32 @@
       <w:sz w:val="18"/>
       <w:szCs w:val="18"/>
     </w:rPr>
+  </w:style>
+  <w:style w:type="table" w:styleId="Grilledutableau">
+    <w:name w:val="Table Grid"/>
+    <w:basedOn w:val="TableauNormal"/>
+    <w:uiPriority w:val="59"/>
+    <w:rsid w:val="00142B20"/>
+    <w:pPr>
+      <w:spacing w:after="0" w:line="240" w:lineRule="auto"/>
+    </w:pPr>
+    <w:tblPr>
+      <w:tblInd w:w="0" w:type="dxa"/>
+      <w:tblBorders>
+        <w:top w:val="single" w:sz="4" w:space="0" w:color="auto"/>
+        <w:left w:val="single" w:sz="4" w:space="0" w:color="auto"/>
+        <w:bottom w:val="single" w:sz="4" w:space="0" w:color="auto"/>
+        <w:right w:val="single" w:sz="4" w:space="0" w:color="auto"/>
+        <w:insideH w:val="single" w:sz="4" w:space="0" w:color="auto"/>
+        <w:insideV w:val="single" w:sz="4" w:space="0" w:color="auto"/>
+      </w:tblBorders>
+      <w:tblCellMar>
+        <w:top w:w="0" w:type="dxa"/>
+        <w:left w:w="108" w:type="dxa"/>
+        <w:bottom w:w="0" w:type="dxa"/>
+        <w:right w:w="108" w:type="dxa"/>
+      </w:tblCellMar>
+    </w:tblPr>
   </w:style>
 </w:styles>
 </file>

</xml_diff>